<commit_message>
necinnost: add family reunification and extend validity
As part of this activity added support of custom maps in yaml config
that are passed to the docx template.
</commit_message>
<xml_diff>
--- a/data/application_templates/zadost_o_uplatneni_opatreni_proti_necinnosti_spravniho_organu_Nin1.docx
+++ b/data/application_templates/zadost_o_uplatneni_opatreni_proti_necinnosti_spravniho_organu_Nin1.docx
@@ -1261,90 +1261,28 @@
           <w:shd w:fill="auto" w:val="clear"/>
           <w:vertAlign w:val="baseline"/>
         </w:rPr>
-        <w:t xml:space="preserve"> declination4.get(residence_permit_type, residence_permit_type) }} u odboru azylové a migrační politiky Ministerstva Vnitra České Republiky. Podle § 169t odst. {% if </w:t>
-      </w:r>
-      <w:bookmarkStart w:id="1" w:name="__DdeLink__87_1620971049"/>
-      <w:r>
-        <w:rPr>
-          <w:rFonts w:eastAsia="Calibri" w:cs="Calibri"/>
-          <w:b w:val="false"/>
-          <w:i w:val="false"/>
-          <w:iCs w:val="false"/>
-          <w:caps w:val="false"/>
-          <w:smallCaps w:val="false"/>
-          <w:strike w:val="false"/>
-          <w:dstrike w:val="false"/>
-          <w:color w:val="000000"/>
-          <w:position w:val="0"/>
-          <w:sz w:val="22"/>
-          <w:sz w:val="22"/>
-          <w:szCs w:val="22"/>
-          <w:u w:val="none"/>
-          <w:shd w:fill="auto" w:val="clear"/>
-          <w:vertAlign w:val="baseline"/>
-        </w:rPr>
-        <w:t>'</w:t>
-      </w:r>
-      <w:r>
-        <w:rPr>
-          <w:rFonts w:eastAsia="Calibri" w:cs="Calibri"/>
-          <w:b w:val="false"/>
-          <w:i w:val="false"/>
-          <w:caps w:val="false"/>
-          <w:smallCaps w:val="false"/>
-          <w:strike w:val="false"/>
-          <w:dstrike w:val="false"/>
-          <w:color w:val="000000"/>
-          <w:position w:val="0"/>
-          <w:sz w:val="22"/>
-          <w:sz w:val="22"/>
-          <w:szCs w:val="22"/>
-          <w:u w:val="none"/>
-          <w:shd w:fill="auto" w:val="clear"/>
-          <w:vertAlign w:val="baseline"/>
-        </w:rPr>
-        <w:t>Dlouhodobý vízum</w:t>
-      </w:r>
-      <w:r>
-        <w:rPr>
-          <w:rFonts w:eastAsia="Calibri" w:cs="Calibri"/>
-          <w:b w:val="false"/>
-          <w:i w:val="false"/>
-          <w:iCs w:val="false"/>
-          <w:caps w:val="false"/>
-          <w:smallCaps w:val="false"/>
-          <w:strike w:val="false"/>
-          <w:dstrike w:val="false"/>
-          <w:color w:val="000000"/>
-          <w:position w:val="0"/>
-          <w:sz w:val="22"/>
-          <w:sz w:val="22"/>
-          <w:szCs w:val="22"/>
-          <w:u w:val="none"/>
-          <w:shd w:fill="auto" w:val="clear"/>
-          <w:vertAlign w:val="baseline"/>
-        </w:rPr>
-        <w:t>' in</w:t>
-      </w:r>
-      <w:r>
-        <w:rPr>
-          <w:rFonts w:eastAsia="Calibri" w:cs="Calibri"/>
-          <w:b w:val="false"/>
-          <w:i w:val="false"/>
-          <w:caps w:val="false"/>
-          <w:smallCaps w:val="false"/>
-          <w:strike w:val="false"/>
-          <w:dstrike w:val="false"/>
-          <w:color w:val="000000"/>
-          <w:position w:val="0"/>
-          <w:sz w:val="22"/>
-          <w:sz w:val="22"/>
-          <w:szCs w:val="22"/>
-          <w:u w:val="none"/>
-          <w:shd w:fill="auto" w:val="clear"/>
-          <w:vertAlign w:val="baseline"/>
-        </w:rPr>
-        <w:t xml:space="preserve"> residence_permit_type</w:t>
+        <w:t xml:space="preserve"> declination4.get(residence_permit_type, residence_permit_type) }} u odboru azylové a migrační politiky Ministerstva Vnitra České Republiky. Podle {{ residence_deadline_map[residence_permit_type][</w:t>
+      </w:r>
+      <w:bookmarkStart w:id="1" w:name="__DdeLink__4776_3730581457"/>
+      <w:r>
+        <w:rPr>
+          <w:rFonts w:eastAsia="Calibri" w:cs="Calibri"/>
+          <w:b w:val="false"/>
+          <w:i w:val="false"/>
+          <w:caps w:val="false"/>
+          <w:smallCaps w:val="false"/>
+          <w:strike w:val="false"/>
+          <w:dstrike w:val="false"/>
+          <w:color w:val="000000"/>
+          <w:position w:val="0"/>
+          <w:sz w:val="22"/>
+          <w:sz w:val="22"/>
+          <w:szCs w:val="22"/>
+          <w:u w:val="none"/>
+          <w:shd w:fill="auto" w:val="clear"/>
+          <w:vertAlign w:val="baseline"/>
+        </w:rPr>
+        <w:t>'law'</w:t>
       </w:r>
       <w:bookmarkEnd w:id="1"/>
       <w:r>
@@ -1365,341 +1303,7 @@
           <w:shd w:fill="auto" w:val="clear"/>
           <w:vertAlign w:val="baseline"/>
         </w:rPr>
-        <w:t xml:space="preserve"> %}2{% else %}6{% endif %}{% if </w:t>
-      </w:r>
-      <w:r>
-        <w:rPr>
-          <w:rFonts w:eastAsia="Calibri" w:cs="Calibri"/>
-          <w:b w:val="false"/>
-          <w:i w:val="false"/>
-          <w:iCs w:val="false"/>
-          <w:caps w:val="false"/>
-          <w:smallCaps w:val="false"/>
-          <w:strike w:val="false"/>
-          <w:dstrike w:val="false"/>
-          <w:color w:val="000000"/>
-          <w:position w:val="0"/>
-          <w:sz w:val="22"/>
-          <w:sz w:val="22"/>
-          <w:szCs w:val="22"/>
-          <w:u w:val="none"/>
-          <w:shd w:fill="auto" w:val="clear"/>
-          <w:vertAlign w:val="baseline"/>
-        </w:rPr>
-        <w:t>'</w:t>
-      </w:r>
-      <w:r>
-        <w:rPr>
-          <w:rFonts w:eastAsia="Calibri" w:cs="Calibri"/>
-          <w:b w:val="false"/>
-          <w:i w:val="false"/>
-          <w:caps w:val="false"/>
-          <w:smallCaps w:val="false"/>
-          <w:strike w:val="false"/>
-          <w:dstrike w:val="false"/>
-          <w:color w:val="000000"/>
-          <w:position w:val="0"/>
-          <w:sz w:val="22"/>
-          <w:sz w:val="22"/>
-          <w:szCs w:val="22"/>
-          <w:u w:val="none"/>
-          <w:shd w:fill="auto" w:val="clear"/>
-          <w:vertAlign w:val="baseline"/>
-        </w:rPr>
-        <w:t>Dlouhodobý vízum</w:t>
-      </w:r>
-      <w:r>
-        <w:rPr>
-          <w:rFonts w:eastAsia="Calibri" w:cs="Calibri"/>
-          <w:b w:val="false"/>
-          <w:i w:val="false"/>
-          <w:iCs w:val="false"/>
-          <w:caps w:val="false"/>
-          <w:smallCaps w:val="false"/>
-          <w:strike w:val="false"/>
-          <w:dstrike w:val="false"/>
-          <w:color w:val="000000"/>
-          <w:position w:val="0"/>
-          <w:sz w:val="22"/>
-          <w:sz w:val="22"/>
-          <w:szCs w:val="22"/>
-          <w:u w:val="none"/>
-          <w:shd w:fill="auto" w:val="clear"/>
-          <w:vertAlign w:val="baseline"/>
-        </w:rPr>
-        <w:t>' not in</w:t>
-      </w:r>
-      <w:r>
-        <w:rPr>
-          <w:rFonts w:eastAsia="Calibri" w:cs="Calibri"/>
-          <w:b w:val="false"/>
-          <w:i w:val="false"/>
-          <w:caps w:val="false"/>
-          <w:smallCaps w:val="false"/>
-          <w:strike w:val="false"/>
-          <w:dstrike w:val="false"/>
-          <w:color w:val="000000"/>
-          <w:position w:val="0"/>
-          <w:sz w:val="22"/>
-          <w:sz w:val="22"/>
-          <w:szCs w:val="22"/>
-          <w:u w:val="none"/>
-          <w:shd w:fill="auto" w:val="clear"/>
-          <w:vertAlign w:val="baseline"/>
-        </w:rPr>
-        <w:t xml:space="preserve"> residence_permit_type %}, pism. {% if residence_permit_type == </w:t>
-      </w:r>
-      <w:r>
-        <w:rPr>
-          <w:rFonts w:eastAsia="Calibri" w:cs="Calibri"/>
-          <w:b w:val="false"/>
-          <w:i w:val="false"/>
-          <w:iCs w:val="false"/>
-          <w:caps w:val="false"/>
-          <w:smallCaps w:val="false"/>
-          <w:strike w:val="false"/>
-          <w:dstrike w:val="false"/>
-          <w:color w:val="000000"/>
-          <w:position w:val="0"/>
-          <w:sz w:val="22"/>
-          <w:sz w:val="22"/>
-          <w:szCs w:val="22"/>
-          <w:u w:val="none"/>
-          <w:shd w:fill="auto" w:val="clear"/>
-          <w:vertAlign w:val="baseline"/>
-        </w:rPr>
-        <w:t>'T</w:t>
-      </w:r>
-      <w:r>
-        <w:rPr>
-          <w:rStyle w:val="Emphasis"/>
-          <w:rFonts w:eastAsia="Calibri" w:cs="Calibri"/>
-          <w:b w:val="false"/>
-          <w:i w:val="false"/>
-          <w:iCs w:val="false"/>
-          <w:caps w:val="false"/>
-          <w:smallCaps w:val="false"/>
-          <w:strike w:val="false"/>
-          <w:dstrike w:val="false"/>
-          <w:color w:val="000000"/>
-          <w:position w:val="0"/>
-          <w:sz w:val="22"/>
-          <w:sz w:val="22"/>
-          <w:szCs w:val="22"/>
-          <w:u w:val="none"/>
-          <w:shd w:fill="auto" w:val="clear"/>
-          <w:vertAlign w:val="baseline"/>
-        </w:rPr>
-        <w:t>rvalý pobyt</w:t>
-      </w:r>
-      <w:r>
-        <w:rPr>
-          <w:rFonts w:eastAsia="Calibri" w:cs="Calibri"/>
-          <w:b w:val="false"/>
-          <w:i w:val="false"/>
-          <w:iCs w:val="false"/>
-          <w:caps w:val="false"/>
-          <w:smallCaps w:val="false"/>
-          <w:strike w:val="false"/>
-          <w:dstrike w:val="false"/>
-          <w:color w:val="000000"/>
-          <w:position w:val="0"/>
-          <w:sz w:val="22"/>
-          <w:sz w:val="22"/>
-          <w:szCs w:val="22"/>
-          <w:u w:val="none"/>
-          <w:shd w:fill="auto" w:val="clear"/>
-          <w:vertAlign w:val="baseline"/>
-        </w:rPr>
-        <w:t>'</w:t>
-      </w:r>
-      <w:r>
-        <w:rPr>
-          <w:rFonts w:eastAsia="Calibri" w:cs="Calibri"/>
-          <w:b w:val="false"/>
-          <w:i w:val="false"/>
-          <w:caps w:val="false"/>
-          <w:smallCaps w:val="false"/>
-          <w:strike w:val="false"/>
-          <w:dstrike w:val="false"/>
-          <w:color w:val="000000"/>
-          <w:position w:val="0"/>
-          <w:sz w:val="22"/>
-          <w:sz w:val="22"/>
-          <w:szCs w:val="22"/>
-          <w:u w:val="none"/>
-          <w:shd w:fill="auto" w:val="clear"/>
-          <w:vertAlign w:val="baseline"/>
-        </w:rPr>
-        <w:t xml:space="preserve"> %}g).{% elif residence_permit_type == </w:t>
-      </w:r>
-      <w:r>
-        <w:rPr>
-          <w:rFonts w:eastAsia="Calibri" w:cs="Calibri"/>
-          <w:b w:val="false"/>
-          <w:i w:val="false"/>
-          <w:iCs w:val="false"/>
-          <w:caps w:val="false"/>
-          <w:smallCaps w:val="false"/>
-          <w:strike w:val="false"/>
-          <w:dstrike w:val="false"/>
-          <w:color w:val="000000"/>
-          <w:position w:val="0"/>
-          <w:sz w:val="22"/>
-          <w:sz w:val="22"/>
-          <w:szCs w:val="22"/>
-          <w:u w:val="none"/>
-          <w:shd w:fill="auto" w:val="clear"/>
-          <w:vertAlign w:val="baseline"/>
-        </w:rPr>
-        <w:t>'</w:t>
-      </w:r>
-      <w:r>
-        <w:rPr>
-          <w:rStyle w:val="Emphasis"/>
-          <w:rFonts w:eastAsia="Calibri" w:cs="Calibri"/>
-          <w:b w:val="false"/>
-          <w:i w:val="false"/>
-          <w:iCs w:val="false"/>
-          <w:caps w:val="false"/>
-          <w:smallCaps w:val="false"/>
-          <w:strike w:val="false"/>
-          <w:dstrike w:val="false"/>
-          <w:color w:val="000000"/>
-          <w:position w:val="0"/>
-          <w:sz w:val="22"/>
-          <w:sz w:val="22"/>
-          <w:szCs w:val="22"/>
-          <w:u w:val="none"/>
-          <w:shd w:fill="auto" w:val="clear"/>
-          <w:vertAlign w:val="baseline"/>
-        </w:rPr>
-        <w:t>Modrá karta</w:t>
-      </w:r>
-      <w:r>
-        <w:rPr>
-          <w:rFonts w:eastAsia="Calibri" w:cs="Calibri"/>
-          <w:b w:val="false"/>
-          <w:i w:val="false"/>
-          <w:iCs w:val="false"/>
-          <w:caps w:val="false"/>
-          <w:smallCaps w:val="false"/>
-          <w:strike w:val="false"/>
-          <w:dstrike w:val="false"/>
-          <w:color w:val="000000"/>
-          <w:position w:val="0"/>
-          <w:sz w:val="22"/>
-          <w:sz w:val="22"/>
-          <w:szCs w:val="22"/>
-          <w:u w:val="none"/>
-          <w:shd w:fill="auto" w:val="clear"/>
-          <w:vertAlign w:val="baseline"/>
-        </w:rPr>
-        <w:t>'</w:t>
-      </w:r>
-      <w:r>
-        <w:rPr>
-          <w:rFonts w:eastAsia="Calibri" w:cs="Calibri"/>
-          <w:b w:val="false"/>
-          <w:i w:val="false"/>
-          <w:caps w:val="false"/>
-          <w:smallCaps w:val="false"/>
-          <w:strike w:val="false"/>
-          <w:dstrike w:val="false"/>
-          <w:color w:val="000000"/>
-          <w:position w:val="0"/>
-          <w:sz w:val="22"/>
-          <w:sz w:val="22"/>
-          <w:szCs w:val="22"/>
-          <w:u w:val="none"/>
-          <w:shd w:fill="auto" w:val="clear"/>
-          <w:vertAlign w:val="baseline"/>
-        </w:rPr>
-        <w:t xml:space="preserve"> %}d).{% elif residence_permit_type == </w:t>
-      </w:r>
-      <w:r>
-        <w:rPr>
-          <w:rFonts w:eastAsia="Calibri" w:cs="Calibri"/>
-          <w:b w:val="false"/>
-          <w:i w:val="false"/>
-          <w:iCs w:val="false"/>
-          <w:caps w:val="false"/>
-          <w:smallCaps w:val="false"/>
-          <w:strike w:val="false"/>
-          <w:dstrike w:val="false"/>
-          <w:color w:val="000000"/>
-          <w:position w:val="0"/>
-          <w:sz w:val="22"/>
-          <w:sz w:val="22"/>
-          <w:szCs w:val="22"/>
-          <w:u w:val="none"/>
-          <w:shd w:fill="auto" w:val="clear"/>
-          <w:vertAlign w:val="baseline"/>
-        </w:rPr>
-        <w:t>'</w:t>
-      </w:r>
-      <w:r>
-        <w:rPr>
-          <w:rStyle w:val="Emphasis"/>
-          <w:rFonts w:eastAsia="Calibri" w:cs="Calibri"/>
-          <w:b w:val="false"/>
-          <w:i w:val="false"/>
-          <w:iCs w:val="false"/>
-          <w:caps w:val="false"/>
-          <w:smallCaps w:val="false"/>
-          <w:strike w:val="false"/>
-          <w:dstrike w:val="false"/>
-          <w:color w:val="000000"/>
-          <w:position w:val="0"/>
-          <w:sz w:val="22"/>
-          <w:sz w:val="22"/>
-          <w:szCs w:val="22"/>
-          <w:u w:val="none"/>
-          <w:shd w:fill="auto" w:val="clear"/>
-          <w:vertAlign w:val="baseline"/>
-        </w:rPr>
-        <w:t>Zaměstnanecká karta</w:t>
-      </w:r>
-      <w:r>
-        <w:rPr>
-          <w:rFonts w:eastAsia="Calibri" w:cs="Calibri"/>
-          <w:b w:val="false"/>
-          <w:i w:val="false"/>
-          <w:iCs w:val="false"/>
-          <w:caps w:val="false"/>
-          <w:smallCaps w:val="false"/>
-          <w:strike w:val="false"/>
-          <w:dstrike w:val="false"/>
-          <w:color w:val="000000"/>
-          <w:position w:val="0"/>
-          <w:sz w:val="22"/>
-          <w:sz w:val="22"/>
-          <w:szCs w:val="22"/>
-          <w:u w:val="none"/>
-          <w:shd w:fill="auto" w:val="clear"/>
-          <w:vertAlign w:val="baseline"/>
-        </w:rPr>
-        <w:t xml:space="preserve">'  </w:t>
-      </w:r>
-      <w:r>
-        <w:rPr>
-          <w:rFonts w:eastAsia="Calibri" w:cs="Calibri"/>
-          <w:b w:val="false"/>
-          <w:i w:val="false"/>
-          <w:caps w:val="false"/>
-          <w:smallCaps w:val="false"/>
-          <w:strike w:val="false"/>
-          <w:dstrike w:val="false"/>
-          <w:color w:val="000000"/>
-          <w:position w:val="0"/>
-          <w:sz w:val="22"/>
-          <w:sz w:val="22"/>
-          <w:szCs w:val="22"/>
-          <w:u w:val="none"/>
-          <w:shd w:fill="auto" w:val="clear"/>
-          <w:vertAlign w:val="baseline"/>
-        </w:rPr>
-        <w:t>%}c).{% else %}a).{% endif %}{% endif%}, z. č. 326/1999 Sb, zákonná lhůta na vyřízení mé žádosti je</w:t>
+        <w:t>]}}, zákonná lhůta na vyřízení mé žádosti je</w:t>
       </w:r>
       <w:r>
         <w:rPr>
@@ -1720,198 +1324,6 @@
           <w:vertAlign w:val="baseline"/>
         </w:rPr>
         <w:t xml:space="preserve"> </w:t>
-      </w:r>
-      <w:r>
-        <w:rPr>
-          <w:rFonts w:eastAsia="Calibri" w:cs="Calibri"/>
-          <w:b w:val="false"/>
-          <w:bCs w:val="false"/>
-          <w:i w:val="false"/>
-          <w:caps w:val="false"/>
-          <w:smallCaps w:val="false"/>
-          <w:strike w:val="false"/>
-          <w:dstrike w:val="false"/>
-          <w:color w:val="000000"/>
-          <w:position w:val="0"/>
-          <w:sz w:val="22"/>
-          <w:sz w:val="22"/>
-          <w:szCs w:val="22"/>
-          <w:u w:val="none"/>
-          <w:shd w:fill="auto" w:val="clear"/>
-          <w:vertAlign w:val="baseline"/>
-        </w:rPr>
-        <w:t>{% if residence_permit_type ==</w:t>
-      </w:r>
-      <w:r>
-        <w:rPr>
-          <w:rFonts w:eastAsia="Calibri" w:cs="Calibri"/>
-          <w:b/>
-          <w:bCs w:val="false"/>
-          <w:i w:val="false"/>
-          <w:caps w:val="false"/>
-          <w:smallCaps w:val="false"/>
-          <w:strike w:val="false"/>
-          <w:dstrike w:val="false"/>
-          <w:color w:val="000000"/>
-          <w:position w:val="0"/>
-          <w:sz w:val="22"/>
-          <w:sz w:val="22"/>
-          <w:szCs w:val="22"/>
-          <w:u w:val="none"/>
-          <w:shd w:fill="auto" w:val="clear"/>
-          <w:vertAlign w:val="baseline"/>
-        </w:rPr>
-        <w:t xml:space="preserve"> </w:t>
-      </w:r>
-      <w:bookmarkStart w:id="2" w:name="__DdeLink__72_3064319152"/>
-      <w:r>
-        <w:rPr>
-          <w:rFonts w:eastAsia="Calibri" w:cs="Calibri"/>
-          <w:b w:val="false"/>
-          <w:i w:val="false"/>
-          <w:iCs w:val="false"/>
-          <w:caps w:val="false"/>
-          <w:smallCaps w:val="false"/>
-          <w:strike w:val="false"/>
-          <w:dstrike w:val="false"/>
-          <w:color w:val="000000"/>
-          <w:position w:val="0"/>
-          <w:sz w:val="22"/>
-          <w:sz w:val="22"/>
-          <w:szCs w:val="22"/>
-          <w:u w:val="none"/>
-          <w:shd w:fill="auto" w:val="clear"/>
-          <w:vertAlign w:val="baseline"/>
-        </w:rPr>
-        <w:t>'</w:t>
-      </w:r>
-      <w:r>
-        <w:rPr>
-          <w:rStyle w:val="Emphasis"/>
-          <w:rFonts w:eastAsia="Calibri" w:cs="Calibri"/>
-          <w:b w:val="false"/>
-          <w:i w:val="false"/>
-          <w:iCs w:val="false"/>
-          <w:caps w:val="false"/>
-          <w:smallCaps w:val="false"/>
-          <w:strike w:val="false"/>
-          <w:dstrike w:val="false"/>
-          <w:color w:val="000000"/>
-          <w:position w:val="0"/>
-          <w:sz w:val="22"/>
-          <w:sz w:val="22"/>
-          <w:szCs w:val="22"/>
-          <w:u w:val="none"/>
-          <w:shd w:fill="auto" w:val="clear"/>
-          <w:vertAlign w:val="baseline"/>
-        </w:rPr>
-        <w:t>Modrá karta</w:t>
-      </w:r>
-      <w:r>
-        <w:rPr>
-          <w:rFonts w:eastAsia="Calibri" w:cs="Calibri"/>
-          <w:b w:val="false"/>
-          <w:i w:val="false"/>
-          <w:iCs w:val="false"/>
-          <w:caps w:val="false"/>
-          <w:smallCaps w:val="false"/>
-          <w:strike w:val="false"/>
-          <w:dstrike w:val="false"/>
-          <w:color w:val="000000"/>
-          <w:position w:val="0"/>
-          <w:sz w:val="22"/>
-          <w:sz w:val="22"/>
-          <w:szCs w:val="22"/>
-          <w:u w:val="none"/>
-          <w:shd w:fill="auto" w:val="clear"/>
-          <w:vertAlign w:val="baseline"/>
-        </w:rPr>
-        <w:t>'</w:t>
-      </w:r>
-      <w:bookmarkEnd w:id="2"/>
-      <w:r>
-        <w:rPr>
-          <w:rFonts w:eastAsia="Calibri" w:cs="Calibri"/>
-          <w:b w:val="false"/>
-          <w:i w:val="false"/>
-          <w:iCs w:val="false"/>
-          <w:caps w:val="false"/>
-          <w:smallCaps w:val="false"/>
-          <w:strike w:val="false"/>
-          <w:dstrike w:val="false"/>
-          <w:color w:val="000000"/>
-          <w:position w:val="0"/>
-          <w:sz w:val="22"/>
-          <w:sz w:val="22"/>
-          <w:szCs w:val="22"/>
-          <w:u w:val="none"/>
-          <w:shd w:fill="auto" w:val="clear"/>
-          <w:vertAlign w:val="baseline"/>
-        </w:rPr>
-        <w:t xml:space="preserve"> or '</w:t>
-      </w:r>
-      <w:r>
-        <w:rPr>
-          <w:rStyle w:val="Emphasis"/>
-          <w:rFonts w:eastAsia="Calibri" w:cs="Calibri"/>
-          <w:b w:val="false"/>
-          <w:i w:val="false"/>
-          <w:iCs w:val="false"/>
-          <w:caps w:val="false"/>
-          <w:smallCaps w:val="false"/>
-          <w:strike w:val="false"/>
-          <w:dstrike w:val="false"/>
-          <w:color w:val="000000"/>
-          <w:position w:val="0"/>
-          <w:sz w:val="22"/>
-          <w:sz w:val="22"/>
-          <w:szCs w:val="22"/>
-          <w:u w:val="none"/>
-          <w:shd w:fill="auto" w:val="clear"/>
-          <w:vertAlign w:val="baseline"/>
-        </w:rPr>
-        <w:t>modré karty na území</w:t>
-      </w:r>
-      <w:r>
-        <w:rPr>
-          <w:rFonts w:eastAsia="Calibri" w:cs="Calibri"/>
-          <w:b w:val="false"/>
-          <w:i w:val="false"/>
-          <w:iCs w:val="false"/>
-          <w:caps w:val="false"/>
-          <w:smallCaps w:val="false"/>
-          <w:strike w:val="false"/>
-          <w:dstrike w:val="false"/>
-          <w:color w:val="000000"/>
-          <w:position w:val="0"/>
-          <w:sz w:val="22"/>
-          <w:sz w:val="22"/>
-          <w:szCs w:val="22"/>
-          <w:u w:val="none"/>
-          <w:shd w:fill="auto" w:val="clear"/>
-          <w:vertAlign w:val="baseline"/>
-        </w:rPr>
-        <w:t>' in residence_permit_type</w:t>
-      </w:r>
-      <w:r>
-        <w:rPr>
-          <w:rFonts w:eastAsia="Calibri" w:cs="Calibri"/>
-          <w:b w:val="false"/>
-          <w:i w:val="false"/>
-          <w:caps w:val="false"/>
-          <w:smallCaps w:val="false"/>
-          <w:strike w:val="false"/>
-          <w:dstrike w:val="false"/>
-          <w:color w:val="000000"/>
-          <w:position w:val="0"/>
-          <w:sz w:val="22"/>
-          <w:sz w:val="22"/>
-          <w:szCs w:val="22"/>
-          <w:u w:val="none"/>
-          <w:shd w:fill="auto" w:val="clear"/>
-          <w:vertAlign w:val="baseline"/>
-        </w:rPr>
-        <w:t xml:space="preserve"> %}</w:t>
       </w:r>
       <w:r>
         <w:rPr>
@@ -1932,437 +1344,48 @@
           <w:shd w:fill="auto" w:val="clear"/>
           <w:vertAlign w:val="baseline"/>
         </w:rPr>
-        <w:t>90 dnů</w:t>
-      </w:r>
-      <w:r>
-        <w:rPr>
-          <w:rFonts w:eastAsia="Calibri" w:cs="Calibri"/>
-          <w:b w:val="false"/>
-          <w:i w:val="false"/>
-          <w:caps w:val="false"/>
-          <w:smallCaps w:val="false"/>
-          <w:strike w:val="false"/>
-          <w:dstrike w:val="false"/>
-          <w:color w:val="000000"/>
-          <w:position w:val="0"/>
-          <w:sz w:val="22"/>
-          <w:sz w:val="22"/>
-          <w:szCs w:val="22"/>
-          <w:u w:val="none"/>
-          <w:shd w:fill="auto" w:val="clear"/>
-          <w:vertAlign w:val="baseline"/>
-        </w:rPr>
-        <w:t xml:space="preserve">{% elif residence_permit_type == </w:t>
-      </w:r>
-      <w:r>
-        <w:rPr>
-          <w:rFonts w:eastAsia="Calibri" w:cs="Calibri"/>
-          <w:b w:val="false"/>
-          <w:i w:val="false"/>
-          <w:iCs w:val="false"/>
-          <w:caps w:val="false"/>
-          <w:smallCaps w:val="false"/>
-          <w:strike w:val="false"/>
-          <w:dstrike w:val="false"/>
-          <w:color w:val="000000"/>
-          <w:position w:val="0"/>
-          <w:sz w:val="22"/>
-          <w:sz w:val="22"/>
-          <w:szCs w:val="22"/>
-          <w:u w:val="none"/>
-          <w:shd w:fill="auto" w:val="clear"/>
-          <w:vertAlign w:val="baseline"/>
-        </w:rPr>
-        <w:t>'</w:t>
-      </w:r>
-      <w:r>
-        <w:rPr>
-          <w:rStyle w:val="Emphasis"/>
-          <w:rFonts w:eastAsia="Calibri" w:cs="Calibri"/>
-          <w:b w:val="false"/>
-          <w:i w:val="false"/>
-          <w:iCs w:val="false"/>
-          <w:caps w:val="false"/>
-          <w:smallCaps w:val="false"/>
-          <w:strike w:val="false"/>
-          <w:dstrike w:val="false"/>
-          <w:color w:val="000000"/>
-          <w:position w:val="0"/>
-          <w:sz w:val="22"/>
-          <w:sz w:val="22"/>
-          <w:szCs w:val="22"/>
-          <w:u w:val="none"/>
-          <w:shd w:fill="auto" w:val="clear"/>
-          <w:vertAlign w:val="baseline"/>
-        </w:rPr>
-        <w:t>Zaměstnanecká karta</w:t>
-      </w:r>
-      <w:r>
-        <w:rPr>
-          <w:rFonts w:eastAsia="Calibri" w:cs="Calibri"/>
-          <w:b w:val="false"/>
-          <w:i w:val="false"/>
-          <w:iCs w:val="false"/>
-          <w:caps w:val="false"/>
-          <w:smallCaps w:val="false"/>
-          <w:strike w:val="false"/>
-          <w:dstrike w:val="false"/>
-          <w:color w:val="000000"/>
-          <w:position w:val="0"/>
-          <w:sz w:val="22"/>
-          <w:sz w:val="22"/>
-          <w:szCs w:val="22"/>
-          <w:u w:val="none"/>
-          <w:shd w:fill="auto" w:val="clear"/>
-          <w:vertAlign w:val="baseline"/>
-        </w:rPr>
-        <w:t>'</w:t>
-      </w:r>
-      <w:r>
-        <w:rPr>
-          <w:rFonts w:eastAsia="Calibri" w:cs="Calibri"/>
-          <w:b w:val="false"/>
-          <w:i w:val="false"/>
-          <w:caps w:val="false"/>
-          <w:smallCaps w:val="false"/>
-          <w:strike w:val="false"/>
-          <w:dstrike w:val="false"/>
-          <w:color w:val="000000"/>
-          <w:position w:val="0"/>
-          <w:sz w:val="22"/>
-          <w:sz w:val="22"/>
-          <w:szCs w:val="22"/>
-          <w:u w:val="none"/>
-          <w:shd w:fill="auto" w:val="clear"/>
-          <w:vertAlign w:val="baseline"/>
-        </w:rPr>
-        <w:t xml:space="preserve"> %}</w:t>
-      </w:r>
-      <w:r>
-        <w:rPr>
-          <w:rFonts w:eastAsia="Calibri" w:cs="Calibri"/>
-          <w:b/>
-          <w:bCs/>
-          <w:i w:val="false"/>
-          <w:caps w:val="false"/>
-          <w:smallCaps w:val="false"/>
-          <w:strike w:val="false"/>
-          <w:dstrike w:val="false"/>
-          <w:color w:val="000000"/>
-          <w:position w:val="0"/>
-          <w:sz w:val="22"/>
-          <w:sz w:val="22"/>
-          <w:szCs w:val="22"/>
-          <w:u w:val="none"/>
-          <w:shd w:fill="auto" w:val="clear"/>
-          <w:vertAlign w:val="baseline"/>
-        </w:rPr>
-        <w:t xml:space="preserve">60 dnů </w:t>
-      </w:r>
-      <w:r>
-        <w:rPr>
-          <w:rFonts w:eastAsia="Calibri" w:cs="Calibri"/>
-          <w:b w:val="false"/>
-          <w:i w:val="false"/>
-          <w:caps w:val="false"/>
-          <w:smallCaps w:val="false"/>
-          <w:strike w:val="false"/>
-          <w:dstrike w:val="false"/>
-          <w:color w:val="000000"/>
-          <w:position w:val="0"/>
-          <w:sz w:val="22"/>
-          <w:sz w:val="22"/>
-          <w:szCs w:val="22"/>
-          <w:u w:val="none"/>
-          <w:shd w:fill="auto" w:val="clear"/>
-          <w:vertAlign w:val="baseline"/>
-        </w:rPr>
-        <w:t xml:space="preserve">ode dne podání žádosti nebo </w:t>
-      </w:r>
-      <w:r>
-        <w:rPr>
-          <w:rFonts w:eastAsia="Calibri" w:cs="Calibri"/>
-          <w:b/>
-          <w:bCs/>
-          <w:i w:val="false"/>
-          <w:caps w:val="false"/>
-          <w:smallCaps w:val="false"/>
-          <w:strike w:val="false"/>
-          <w:dstrike w:val="false"/>
-          <w:color w:val="000000"/>
-          <w:position w:val="0"/>
-          <w:sz w:val="22"/>
-          <w:sz w:val="22"/>
-          <w:szCs w:val="22"/>
-          <w:u w:val="none"/>
-          <w:shd w:fill="auto" w:val="clear"/>
-          <w:vertAlign w:val="baseline"/>
-        </w:rPr>
-        <w:t>90 dnů</w:t>
-      </w:r>
-      <w:r>
-        <w:rPr>
-          <w:rFonts w:eastAsia="Calibri" w:cs="Calibri"/>
-          <w:b w:val="false"/>
-          <w:i w:val="false"/>
-          <w:caps w:val="false"/>
-          <w:smallCaps w:val="false"/>
-          <w:strike w:val="false"/>
-          <w:dstrike w:val="false"/>
-          <w:color w:val="000000"/>
-          <w:position w:val="0"/>
-          <w:sz w:val="22"/>
-          <w:sz w:val="22"/>
-          <w:szCs w:val="22"/>
-          <w:u w:val="none"/>
-          <w:shd w:fill="auto" w:val="clear"/>
-          <w:vertAlign w:val="baseline"/>
-        </w:rPr>
-        <w:t xml:space="preserve"> ve zvlášť složitých případech, nebo pokud ministerstvo požádalo o vydání závazného stanoviska Úřad práce České republiky{% elif residence_permit_type == </w:t>
-      </w:r>
-      <w:r>
-        <w:rPr>
-          <w:rFonts w:eastAsia="Calibri" w:cs="Calibri"/>
-          <w:b w:val="false"/>
-          <w:i w:val="false"/>
-          <w:iCs w:val="false"/>
-          <w:caps w:val="false"/>
-          <w:smallCaps w:val="false"/>
-          <w:strike w:val="false"/>
-          <w:dstrike w:val="false"/>
-          <w:color w:val="000000"/>
-          <w:position w:val="0"/>
-          <w:sz w:val="22"/>
-          <w:sz w:val="22"/>
-          <w:szCs w:val="22"/>
-          <w:u w:val="none"/>
-          <w:shd w:fill="auto" w:val="clear"/>
-          <w:vertAlign w:val="baseline"/>
-        </w:rPr>
-        <w:t>'</w:t>
-      </w:r>
-      <w:r>
-        <w:rPr>
-          <w:rFonts w:eastAsia="Calibri" w:cs="Calibri"/>
-          <w:b w:val="false"/>
-          <w:i w:val="false"/>
-          <w:caps w:val="false"/>
-          <w:smallCaps w:val="false"/>
-          <w:strike w:val="false"/>
-          <w:dstrike w:val="false"/>
-          <w:color w:val="000000"/>
-          <w:position w:val="0"/>
-          <w:sz w:val="22"/>
-          <w:sz w:val="22"/>
-          <w:szCs w:val="22"/>
-          <w:u w:val="none"/>
-          <w:shd w:fill="auto" w:val="clear"/>
-          <w:vertAlign w:val="baseline"/>
-        </w:rPr>
-        <w:t>Dlouhodobý vízum</w:t>
-      </w:r>
-      <w:r>
-        <w:rPr>
-          <w:rFonts w:eastAsia="Calibri" w:cs="Calibri"/>
-          <w:b w:val="false"/>
-          <w:i w:val="false"/>
-          <w:iCs w:val="false"/>
-          <w:caps w:val="false"/>
-          <w:smallCaps w:val="false"/>
-          <w:strike w:val="false"/>
-          <w:dstrike w:val="false"/>
-          <w:color w:val="000000"/>
-          <w:position w:val="0"/>
-          <w:sz w:val="22"/>
-          <w:sz w:val="22"/>
-          <w:szCs w:val="22"/>
-          <w:u w:val="none"/>
-          <w:shd w:fill="auto" w:val="clear"/>
-          <w:vertAlign w:val="baseline"/>
-        </w:rPr>
-        <w:t xml:space="preserve">' </w:t>
-      </w:r>
-      <w:r>
-        <w:rPr>
-          <w:rFonts w:eastAsia="Calibri" w:cs="Calibri"/>
-          <w:b w:val="false"/>
-          <w:i w:val="false"/>
-          <w:caps w:val="false"/>
-          <w:smallCaps w:val="false"/>
-          <w:strike w:val="false"/>
-          <w:dstrike w:val="false"/>
-          <w:color w:val="000000"/>
-          <w:position w:val="0"/>
-          <w:sz w:val="22"/>
-          <w:sz w:val="22"/>
-          <w:szCs w:val="22"/>
-          <w:u w:val="none"/>
-          <w:shd w:fill="auto" w:val="clear"/>
-          <w:vertAlign w:val="baseline"/>
-        </w:rPr>
-        <w:t>%}</w:t>
-      </w:r>
-      <w:r>
-        <w:rPr>
-          <w:rFonts w:eastAsia="Calibri" w:cs="Calibri"/>
-          <w:b/>
-          <w:bCs/>
-          <w:i w:val="false"/>
-          <w:caps w:val="false"/>
-          <w:smallCaps w:val="false"/>
-          <w:strike w:val="false"/>
-          <w:dstrike w:val="false"/>
-          <w:color w:val="000000"/>
-          <w:position w:val="0"/>
-          <w:sz w:val="22"/>
-          <w:sz w:val="22"/>
-          <w:szCs w:val="22"/>
-          <w:u w:val="none"/>
-          <w:shd w:fill="auto" w:val="clear"/>
-          <w:vertAlign w:val="baseline"/>
-        </w:rPr>
-        <w:t>90</w:t>
-      </w:r>
-      <w:r>
-        <w:rPr>
-          <w:rFonts w:eastAsia="Calibri" w:cs="Calibri"/>
-          <w:b w:val="false"/>
-          <w:i w:val="false"/>
-          <w:caps w:val="false"/>
-          <w:smallCaps w:val="false"/>
-          <w:strike w:val="false"/>
-          <w:dstrike w:val="false"/>
-          <w:color w:val="000000"/>
-          <w:position w:val="0"/>
-          <w:sz w:val="22"/>
-          <w:sz w:val="22"/>
-          <w:szCs w:val="22"/>
-          <w:u w:val="none"/>
-          <w:shd w:fill="auto" w:val="clear"/>
-          <w:vertAlign w:val="baseline"/>
-        </w:rPr>
-        <w:t xml:space="preserve"> dnů ode dne podání žádosti, </w:t>
-      </w:r>
-      <w:r>
-        <w:rPr>
-          <w:rFonts w:eastAsia="Calibri" w:cs="Calibri"/>
-          <w:b w:val="false"/>
-          <w:i w:val="false"/>
-          <w:caps w:val="false"/>
-          <w:smallCaps w:val="false"/>
-          <w:strike w:val="false"/>
-          <w:dstrike w:val="false"/>
-          <w:color w:val="000000"/>
-          <w:position w:val="0"/>
-          <w:sz w:val="22"/>
-          <w:sz w:val="22"/>
-          <w:szCs w:val="22"/>
-          <w:u w:val="none"/>
-          <w:shd w:fill="auto" w:val="clear"/>
-          <w:vertAlign w:val="baseline"/>
-        </w:rPr>
-        <w:t xml:space="preserve">nebo </w:t>
-      </w:r>
-      <w:r>
-        <w:rPr>
-          <w:rFonts w:eastAsia="Calibri" w:cs="Calibri"/>
-          <w:b/>
-          <w:bCs/>
-          <w:i w:val="false"/>
-          <w:caps w:val="false"/>
-          <w:smallCaps w:val="false"/>
-          <w:strike w:val="false"/>
-          <w:dstrike w:val="false"/>
-          <w:color w:val="000000"/>
-          <w:position w:val="0"/>
-          <w:sz w:val="22"/>
-          <w:sz w:val="22"/>
-          <w:szCs w:val="22"/>
-          <w:u w:val="none"/>
-          <w:shd w:fill="auto" w:val="clear"/>
-          <w:vertAlign w:val="baseline"/>
-        </w:rPr>
-        <w:t>120</w:t>
-      </w:r>
-      <w:r>
-        <w:rPr>
-          <w:rFonts w:eastAsia="Calibri" w:cs="Calibri"/>
-          <w:b w:val="false"/>
-          <w:i w:val="false"/>
-          <w:caps w:val="false"/>
-          <w:smallCaps w:val="false"/>
-          <w:strike w:val="false"/>
-          <w:dstrike w:val="false"/>
-          <w:color w:val="000000"/>
-          <w:position w:val="0"/>
-          <w:sz w:val="22"/>
-          <w:sz w:val="22"/>
-          <w:szCs w:val="22"/>
-          <w:u w:val="none"/>
-          <w:shd w:fill="auto" w:val="clear"/>
-          <w:vertAlign w:val="baseline"/>
-        </w:rPr>
-        <w:t xml:space="preserve"> dnů </w:t>
-      </w:r>
-      <w:r>
-        <w:rPr>
-          <w:rFonts w:eastAsia="Calibri" w:cs="Calibri"/>
-          <w:b w:val="false"/>
-          <w:i w:val="false"/>
-          <w:caps w:val="false"/>
-          <w:smallCaps w:val="false"/>
-          <w:strike w:val="false"/>
-          <w:dstrike w:val="false"/>
-          <w:color w:val="000000"/>
-          <w:position w:val="0"/>
-          <w:sz w:val="22"/>
-          <w:sz w:val="22"/>
-          <w:szCs w:val="22"/>
-          <w:u w:val="none"/>
-          <w:shd w:fill="auto" w:val="clear"/>
-          <w:vertAlign w:val="baseline"/>
-        </w:rPr>
-        <w:t>ve zvlášť složitých případech{% else %}</w:t>
-      </w:r>
-      <w:r>
-        <w:rPr>
-          <w:rFonts w:eastAsia="Calibri" w:cs="Calibri"/>
-          <w:b/>
-          <w:i w:val="false"/>
-          <w:caps w:val="false"/>
-          <w:smallCaps w:val="false"/>
-          <w:strike w:val="false"/>
-          <w:dstrike w:val="false"/>
-          <w:color w:val="000000"/>
-          <w:position w:val="0"/>
-          <w:sz w:val="22"/>
-          <w:sz w:val="22"/>
-          <w:szCs w:val="22"/>
-          <w:u w:val="none"/>
-          <w:shd w:fill="auto" w:val="clear"/>
-          <w:vertAlign w:val="baseline"/>
-        </w:rPr>
-        <w:t>60 dnů</w:t>
-      </w:r>
-      <w:r>
-        <w:rPr>
-          <w:rFonts w:eastAsia="Calibri" w:cs="Calibri"/>
-          <w:b w:val="false"/>
-          <w:i w:val="false"/>
-          <w:caps w:val="false"/>
-          <w:smallCaps w:val="false"/>
-          <w:strike w:val="false"/>
-          <w:dstrike w:val="false"/>
-          <w:color w:val="000000"/>
-          <w:position w:val="0"/>
-          <w:sz w:val="22"/>
-          <w:sz w:val="22"/>
-          <w:szCs w:val="22"/>
-          <w:u w:val="none"/>
-          <w:shd w:fill="auto" w:val="clear"/>
-          <w:vertAlign w:val="baseline"/>
-        </w:rPr>
-        <w:t>{% endif %}. Moje žádost nebyla za celou dobu zákonně přerušena a do dnešního dne není o mé žádosti rozhodnuto. Proto se odvolávám na ustanovení § 80 odst. 3 z.č. 500/2004 Sb., správní řád, kdy jako účastník řízení mohu po uplynutí lhůty pro vydání rozhodnutí podat žádost o uplatnění opatření proti nečinnosti.</w:t>
+        <w:t>{{ residence_deadline_map[residence_permit_type]['deadline'] }}</w:t>
+      </w:r>
+      <w:r>
+        <w:rPr>
+          <w:rFonts w:eastAsia="Calibri" w:cs="Calibri"/>
+          <w:b w:val="false"/>
+          <w:bCs w:val="false"/>
+          <w:i w:val="false"/>
+          <w:caps w:val="false"/>
+          <w:smallCaps w:val="false"/>
+          <w:strike w:val="false"/>
+          <w:dstrike w:val="false"/>
+          <w:color w:val="000000"/>
+          <w:position w:val="0"/>
+          <w:sz w:val="22"/>
+          <w:sz w:val="22"/>
+          <w:szCs w:val="22"/>
+          <w:u w:val="none"/>
+          <w:shd w:fill="auto" w:val="clear"/>
+          <w:vertAlign w:val="baseline"/>
+        </w:rPr>
+        <w:t>.</w:t>
+      </w:r>
+      <w:r>
+        <w:rPr>
+          <w:rFonts w:eastAsia="Calibri" w:cs="Calibri"/>
+          <w:b w:val="false"/>
+          <w:i w:val="false"/>
+          <w:caps w:val="false"/>
+          <w:smallCaps w:val="false"/>
+          <w:strike w:val="false"/>
+          <w:dstrike w:val="false"/>
+          <w:color w:val="000000"/>
+          <w:position w:val="0"/>
+          <w:sz w:val="22"/>
+          <w:sz w:val="22"/>
+          <w:szCs w:val="22"/>
+          <w:u w:val="none"/>
+          <w:shd w:fill="auto" w:val="clear"/>
+          <w:vertAlign w:val="baseline"/>
+        </w:rPr>
+        <w:t xml:space="preserve"> Moje žádost nebyla za celou dobu zákonně přerušena a do dnešního dne není o mé žádosti rozhodnuto. Proto se odvolávám na ustanovení § 80 odst. 3 z.č. 500/2004 Sb., správní řád, kdy jako účastník řízení mohu po uplynutí lhůty pro vydání rozhodnutí podat žádost o uplatnění opatření proti nečinnosti.</w:t>
       </w:r>
     </w:p>
     <w:p>

</xml_diff>

<commit_message>
necinnost: add vady zadosti checkbox
</commit_message>
<xml_diff>
--- a/data/application_templates/zadost_o_uplatneni_opatreni_proti_necinnosti_spravniho_organu_Nin1.docx
+++ b/data/application_templates/zadost_o_uplatneni_opatreni_proti_necinnosti_spravniho_organu_Nin1.docx
@@ -421,7 +421,7 @@
           <w:shd w:fill="auto" w:val="clear"/>
           <w:vertAlign w:val="baseline"/>
         </w:rPr>
-        <w:t>Ministerstvo Vnitra České Republiky</w:t>
+        <w:t>Ministerstvo vnitra České republiky</w:t>
       </w:r>
     </w:p>
     <w:p>
@@ -2610,7 +2610,87 @@
           <w:shd w:fill="auto" w:val="clear"/>
           <w:vertAlign w:val="baseline"/>
         </w:rPr>
-        <w:t xml:space="preserve"> u Odboru azylové a migrační politiky Ministerstva Vnitra České Republiky. </w:t>
+        <w:t xml:space="preserve"> u Odboru azylové a migrační politiky Ministerstva </w:t>
+      </w:r>
+      <w:r>
+        <w:rPr>
+          <w:rFonts w:eastAsia="Calibri" w:cs="Calibri"/>
+          <w:b w:val="false"/>
+          <w:i w:val="false"/>
+          <w:caps w:val="false"/>
+          <w:smallCaps w:val="false"/>
+          <w:strike w:val="false"/>
+          <w:dstrike w:val="false"/>
+          <w:color w:val="000000"/>
+          <w:position w:val="0"/>
+          <w:sz w:val="22"/>
+          <w:sz w:val="22"/>
+          <w:szCs w:val="22"/>
+          <w:u w:val="none"/>
+          <w:shd w:fill="auto" w:val="clear"/>
+          <w:vertAlign w:val="baseline"/>
+        </w:rPr>
+        <w:t>v</w:t>
+      </w:r>
+      <w:r>
+        <w:rPr>
+          <w:rFonts w:eastAsia="Calibri" w:cs="Calibri"/>
+          <w:b w:val="false"/>
+          <w:i w:val="false"/>
+          <w:caps w:val="false"/>
+          <w:smallCaps w:val="false"/>
+          <w:strike w:val="false"/>
+          <w:dstrike w:val="false"/>
+          <w:color w:val="000000"/>
+          <w:position w:val="0"/>
+          <w:sz w:val="22"/>
+          <w:sz w:val="22"/>
+          <w:szCs w:val="22"/>
+          <w:u w:val="none"/>
+          <w:shd w:fill="auto" w:val="clear"/>
+          <w:vertAlign w:val="baseline"/>
+        </w:rPr>
+        <w:t xml:space="preserve">nitra České </w:t>
+      </w:r>
+      <w:r>
+        <w:rPr>
+          <w:rFonts w:eastAsia="Calibri" w:cs="Calibri"/>
+          <w:b w:val="false"/>
+          <w:i w:val="false"/>
+          <w:caps w:val="false"/>
+          <w:smallCaps w:val="false"/>
+          <w:strike w:val="false"/>
+          <w:dstrike w:val="false"/>
+          <w:color w:val="000000"/>
+          <w:position w:val="0"/>
+          <w:sz w:val="22"/>
+          <w:sz w:val="22"/>
+          <w:szCs w:val="22"/>
+          <w:u w:val="none"/>
+          <w:shd w:fill="auto" w:val="clear"/>
+          <w:vertAlign w:val="baseline"/>
+        </w:rPr>
+        <w:t>r</w:t>
+      </w:r>
+      <w:r>
+        <w:rPr>
+          <w:rFonts w:eastAsia="Calibri" w:cs="Calibri"/>
+          <w:b w:val="false"/>
+          <w:i w:val="false"/>
+          <w:caps w:val="false"/>
+          <w:smallCaps w:val="false"/>
+          <w:strike w:val="false"/>
+          <w:dstrike w:val="false"/>
+          <w:color w:val="000000"/>
+          <w:position w:val="0"/>
+          <w:sz w:val="22"/>
+          <w:sz w:val="22"/>
+          <w:szCs w:val="22"/>
+          <w:u w:val="none"/>
+          <w:shd w:fill="auto" w:val="clear"/>
+          <w:vertAlign w:val="baseline"/>
+        </w:rPr>
+        <w:t xml:space="preserve">epubliky. </w:t>
       </w:r>
     </w:p>
     <w:p>
@@ -2906,11 +2986,13 @@
           <w:sz w:val="22"/>
           <w:szCs w:val="22"/>
           <w:u w:val="none"/>
-          <w:vertAlign w:val="baseline"/>
-          <w:lang w:val="en-US"/>
-        </w:rPr>
-        <w:t xml:space="preserve"> </w:t>
-      </w:r>
+          <w:shd w:fill="auto" w:val="clear"/>
+          <w:vertAlign w:val="baseline"/>
+          <w:lang w:val="en-US"/>
+        </w:rPr>
+        <w:t xml:space="preserve">{% if nezletily_checkbox == </w:t>
+      </w:r>
+      <w:bookmarkStart w:id="11" w:name="__DdeLink__397_82487069513"/>
       <w:r>
         <w:rPr>
           <w:rFonts w:eastAsia="Calibri" w:cs="Calibri"/>
@@ -2931,9 +3013,9 @@
           <w:vertAlign w:val="baseline"/>
           <w:lang w:val="en-US"/>
         </w:rPr>
-        <w:t xml:space="preserve">{% if nezletily_checkbox == </w:t>
-      </w:r>
-      <w:bookmarkStart w:id="11" w:name="__DdeLink__397_82487069513"/>
+        <w:t>'True'</w:t>
+      </w:r>
+      <w:bookmarkEnd w:id="11"/>
       <w:r>
         <w:rPr>
           <w:rFonts w:eastAsia="Calibri" w:cs="Calibri"/>
@@ -2954,30 +3036,7 @@
           <w:vertAlign w:val="baseline"/>
           <w:lang w:val="en-US"/>
         </w:rPr>
-        <w:t>'True'</w:t>
-      </w:r>
-      <w:bookmarkEnd w:id="11"/>
-      <w:r>
-        <w:rPr>
-          <w:rFonts w:eastAsia="Calibri" w:cs="Calibri"/>
-          <w:b w:val="false"/>
-          <w:bCs/>
-          <w:i w:val="false"/>
-          <w:caps w:val="false"/>
-          <w:smallCaps w:val="false"/>
-          <w:strike w:val="false"/>
-          <w:dstrike w:val="false"/>
-          <w:color w:val="000000"/>
-          <w:position w:val="0"/>
-          <w:sz w:val="22"/>
-          <w:sz w:val="22"/>
-          <w:szCs w:val="22"/>
-          <w:u w:val="none"/>
-          <w:shd w:fill="auto" w:val="clear"/>
-          <w:vertAlign w:val="baseline"/>
-          <w:lang w:val="en-US"/>
-        </w:rPr>
-        <w:t xml:space="preserve"> %}</w:t>
+        <w:t xml:space="preserve"> %} </w:t>
       </w:r>
       <w:bookmarkStart w:id="12" w:name="__DdeLink__271_3104881207"/>
       <w:r>

</xml_diff>

<commit_message>
Minor polishing after PR12 merge
Fixed extra whitespace before comma, used get('as', '') instead of
exact key in the template, reworded first paragraph a bit.
</commit_message>
<xml_diff>
--- a/data/application_templates/zadost_o_uplatneni_opatreni_proti_necinnosti_spravniho_organu_Nin1.docx
+++ b/data/application_templates/zadost_o_uplatneni_opatreni_proti_necinnosti_spravniho_organu_Nin1.docx
@@ -1178,7 +1178,8 @@
         </w:rPr>
         <w:t xml:space="preserve">, jako {{ persons_map['zakonny_zastupce'][gender] }}{% if nezletily_relation == </w:t>
       </w:r>
-      <w:bookmarkStart w:id="1" w:name="__DdeLink__397_824870695231"/>
+      <w:bookmarkStart w:id="1" w:name="__DdeLink__248_2822475065"/>
+      <w:bookmarkStart w:id="2" w:name="__DdeLink__397_824870695231"/>
       <w:r>
         <w:rPr>
           <w:rFonts w:eastAsia="Calibri" w:cs="Calibri"/>
@@ -1203,6 +1204,7 @@
         <w:t>'Child'</w:t>
       </w:r>
       <w:bookmarkEnd w:id="1"/>
+      <w:bookmarkEnd w:id="2"/>
       <w:r>
         <w:rPr>
           <w:rFonts w:eastAsia="Calibri" w:cs="Calibri"/>
@@ -1246,7 +1248,7 @@
         </w:rPr>
         <w:t xml:space="preserve"> podal</w:t>
       </w:r>
-      <w:bookmarkStart w:id="2" w:name="__DdeLink__397_824870695"/>
+      <w:bookmarkStart w:id="3" w:name="__DdeLink__397_824870695"/>
       <w:r>
         <w:rPr>
           <w:rFonts w:eastAsia="Calibri" w:cs="Calibri"/>
@@ -1267,7 +1269,7 @@
         </w:rPr>
         <w:t>{</w:t>
       </w:r>
-      <w:bookmarkEnd w:id="2"/>
+      <w:bookmarkEnd w:id="3"/>
       <w:r>
         <w:rPr>
           <w:rFonts w:eastAsia="Calibri" w:cs="Calibri"/>
@@ -1371,7 +1373,8 @@
         </w:rPr>
         <w:t xml:space="preserve"> declination4.get(residence_permit_type, residence_permit_type) }}{% if nezletily_checkbox == </w:t>
       </w:r>
-      <w:bookmarkStart w:id="3" w:name="__DdeLink__397_82487069511"/>
+      <w:bookmarkStart w:id="4" w:name="__DdeLink__397_82487069511"/>
+      <w:bookmarkStart w:id="5" w:name="__DdeLink__253_415926644"/>
       <w:r>
         <w:rPr>
           <w:rFonts w:eastAsia="Calibri" w:cs="Calibri"/>
@@ -1392,26 +1395,481 @@
         </w:rPr>
         <w:t>'True'</w:t>
       </w:r>
-      <w:bookmarkEnd w:id="3"/>
-      <w:r>
-        <w:rPr>
-          <w:rFonts w:eastAsia="Calibri" w:cs="Calibri"/>
-          <w:b w:val="false"/>
-          <w:i w:val="false"/>
-          <w:caps w:val="false"/>
-          <w:smallCaps w:val="false"/>
-          <w:strike w:val="false"/>
-          <w:dstrike w:val="false"/>
-          <w:color w:val="000000"/>
-          <w:position w:val="0"/>
-          <w:sz w:val="22"/>
-          <w:sz w:val="22"/>
-          <w:szCs w:val="22"/>
-          <w:u w:val="none"/>
-          <w:shd w:fill="auto" w:val="clear"/>
-          <w:vertAlign w:val="baseline"/>
-        </w:rPr>
-        <w:t xml:space="preserve"> %} pro </w:t>
+      <w:bookmarkEnd w:id="4"/>
+      <w:bookmarkEnd w:id="5"/>
+      <w:r>
+        <w:rPr>
+          <w:rFonts w:eastAsia="Calibri" w:cs="Calibri"/>
+          <w:b w:val="false"/>
+          <w:i w:val="false"/>
+          <w:caps w:val="false"/>
+          <w:smallCaps w:val="false"/>
+          <w:strike w:val="false"/>
+          <w:dstrike w:val="false"/>
+          <w:color w:val="000000"/>
+          <w:position w:val="0"/>
+          <w:sz w:val="22"/>
+          <w:sz w:val="22"/>
+          <w:szCs w:val="22"/>
+          <w:u w:val="none"/>
+          <w:shd w:fill="auto" w:val="clear"/>
+          <w:vertAlign w:val="baseline"/>
+        </w:rPr>
+        <w:t xml:space="preserve"> and nezletily_relation == </w:t>
+      </w:r>
+      <w:r>
+        <w:rPr>
+          <w:rFonts w:eastAsia="Calibri" w:cs="Calibri"/>
+          <w:b w:val="false"/>
+          <w:bCs w:val="false"/>
+          <w:i w:val="false"/>
+          <w:caps w:val="false"/>
+          <w:smallCaps w:val="false"/>
+          <w:strike w:val="false"/>
+          <w:dstrike w:val="false"/>
+          <w:color w:val="000000"/>
+          <w:spacing w:val="0"/>
+          <w:position w:val="0"/>
+          <w:sz w:val="22"/>
+          <w:sz w:val="22"/>
+          <w:szCs w:val="22"/>
+          <w:u w:val="none"/>
+          <w:shd w:fill="auto" w:val="clear"/>
+          <w:vertAlign w:val="baseline"/>
+          <w:lang w:val="en-US"/>
+        </w:rPr>
+        <w:t>'Child'</w:t>
+      </w:r>
+      <w:r>
+        <w:rPr>
+          <w:rFonts w:eastAsia="Calibri" w:cs="Calibri"/>
+          <w:b w:val="false"/>
+          <w:i w:val="false"/>
+          <w:caps w:val="false"/>
+          <w:smallCaps w:val="false"/>
+          <w:strike w:val="false"/>
+          <w:dstrike w:val="false"/>
+          <w:color w:val="000000"/>
+          <w:position w:val="0"/>
+          <w:sz w:val="22"/>
+          <w:sz w:val="22"/>
+          <w:szCs w:val="22"/>
+          <w:u w:val="none"/>
+          <w:shd w:fill="auto" w:val="clear"/>
+          <w:vertAlign w:val="baseline"/>
+        </w:rPr>
+        <w:t xml:space="preserve">%} </w:t>
+      </w:r>
+      <w:r>
+        <w:rPr>
+          <w:rFonts w:eastAsia="Calibri" w:cs="Calibri"/>
+          <w:b w:val="false"/>
+          <w:bCs w:val="false"/>
+          <w:i w:val="false"/>
+          <w:caps w:val="false"/>
+          <w:smallCaps w:val="false"/>
+          <w:strike w:val="false"/>
+          <w:dstrike w:val="false"/>
+          <w:color w:val="000000"/>
+          <w:spacing w:val="0"/>
+          <w:position w:val="0"/>
+          <w:sz w:val="22"/>
+          <w:sz w:val="22"/>
+          <w:szCs w:val="22"/>
+          <w:u w:val="none"/>
+          <w:vertAlign w:val="baseline"/>
+          <w:lang w:val="en-US"/>
+        </w:rPr>
+        <w:t>{{ declination4as.get(persons_map[</w:t>
+      </w:r>
+      <w:r>
+        <w:rPr>
+          <w:rFonts w:eastAsia="Calibri" w:cs="Calibri"/>
+          <w:b w:val="false"/>
+          <w:bCs w:val="false"/>
+          <w:i w:val="false"/>
+          <w:caps w:val="false"/>
+          <w:smallCaps w:val="false"/>
+          <w:strike w:val="false"/>
+          <w:dstrike w:val="false"/>
+          <w:color w:val="000000"/>
+          <w:spacing w:val="0"/>
+          <w:position w:val="0"/>
+          <w:sz w:val="22"/>
+          <w:sz w:val="22"/>
+          <w:szCs w:val="22"/>
+          <w:u w:val="none"/>
+          <w:shd w:fill="auto" w:val="clear"/>
+          <w:vertAlign w:val="baseline"/>
+          <w:lang w:val="en-US"/>
+        </w:rPr>
+        <w:t>residence_deadline_map[residence_permit_type].</w:t>
+      </w:r>
+      <w:bookmarkStart w:id="6" w:name="__DdeLink__234_31500088941"/>
+      <w:r>
+        <w:rPr>
+          <w:rFonts w:eastAsia="Calibri" w:cs="Calibri"/>
+          <w:b w:val="false"/>
+          <w:bCs w:val="false"/>
+          <w:i w:val="false"/>
+          <w:caps w:val="false"/>
+          <w:smallCaps w:val="false"/>
+          <w:strike w:val="false"/>
+          <w:dstrike w:val="false"/>
+          <w:color w:val="000000"/>
+          <w:spacing w:val="0"/>
+          <w:position w:val="0"/>
+          <w:sz w:val="22"/>
+          <w:sz w:val="22"/>
+          <w:szCs w:val="22"/>
+          <w:u w:val="none"/>
+          <w:shd w:fill="auto" w:val="clear"/>
+          <w:vertAlign w:val="baseline"/>
+          <w:lang w:val="en-US"/>
+        </w:rPr>
+        <w:t>get('as','')</w:t>
+      </w:r>
+      <w:bookmarkEnd w:id="6"/>
+      <w:r>
+        <w:rPr>
+          <w:rFonts w:eastAsia="Calibri" w:cs="Calibri"/>
+          <w:b w:val="false"/>
+          <w:bCs w:val="false"/>
+          <w:i w:val="false"/>
+          <w:caps w:val="false"/>
+          <w:smallCaps w:val="false"/>
+          <w:strike w:val="false"/>
+          <w:dstrike w:val="false"/>
+          <w:color w:val="000000"/>
+          <w:spacing w:val="0"/>
+          <w:position w:val="0"/>
+          <w:sz w:val="22"/>
+          <w:sz w:val="22"/>
+          <w:szCs w:val="22"/>
+          <w:u w:val="none"/>
+          <w:vertAlign w:val="baseline"/>
+          <w:lang w:val="en-US"/>
+        </w:rPr>
+        <w:t>][nezletily_gender],</w:t>
+      </w:r>
+      <w:r>
+        <w:rPr>
+          <w:rFonts w:eastAsia="Calibri" w:cs="Calibri"/>
+          <w:b w:val="false"/>
+          <w:bCs w:val="false"/>
+          <w:i w:val="false"/>
+          <w:caps w:val="false"/>
+          <w:smallCaps w:val="false"/>
+          <w:strike w:val="false"/>
+          <w:dstrike w:val="false"/>
+          <w:color w:val="000000"/>
+          <w:spacing w:val="0"/>
+          <w:position w:val="0"/>
+          <w:sz w:val="22"/>
+          <w:sz w:val="22"/>
+          <w:szCs w:val="22"/>
+          <w:u w:val="none"/>
+          <w:shd w:fill="auto" w:val="clear"/>
+          <w:vertAlign w:val="baseline"/>
+          <w:lang w:val="en-US"/>
+        </w:rPr>
+        <w:t>''</w:t>
+      </w:r>
+      <w:r>
+        <w:rPr>
+          <w:rFonts w:eastAsia="Calibri" w:cs="Calibri"/>
+          <w:b w:val="false"/>
+          <w:bCs w:val="false"/>
+          <w:i w:val="false"/>
+          <w:caps w:val="false"/>
+          <w:smallCaps w:val="false"/>
+          <w:strike w:val="false"/>
+          <w:dstrike w:val="false"/>
+          <w:color w:val="000000"/>
+          <w:spacing w:val="0"/>
+          <w:position w:val="0"/>
+          <w:sz w:val="22"/>
+          <w:sz w:val="22"/>
+          <w:szCs w:val="22"/>
+          <w:u w:val="none"/>
+          <w:vertAlign w:val="baseline"/>
+          <w:lang w:val="en-US"/>
+        </w:rPr>
+        <w:t>) }}</w:t>
+      </w:r>
+      <w:bookmarkStart w:id="7" w:name="__DdeLink__1631_4293338121"/>
+      <w:r>
+        <w:rPr>
+          <w:rFonts w:eastAsia="Calibri" w:cs="Calibri"/>
+          <w:b w:val="false"/>
+          <w:bCs w:val="false"/>
+          <w:i w:val="false"/>
+          <w:caps w:val="false"/>
+          <w:smallCaps w:val="false"/>
+          <w:strike w:val="false"/>
+          <w:dstrike w:val="false"/>
+          <w:color w:val="000000"/>
+          <w:spacing w:val="0"/>
+          <w:position w:val="0"/>
+          <w:sz w:val="22"/>
+          <w:sz w:val="22"/>
+          <w:szCs w:val="22"/>
+          <w:u w:val="none"/>
+          <w:shd w:fill="auto" w:val="clear"/>
+          <w:vertAlign w:val="baseline"/>
+          <w:lang w:val="en-US"/>
+        </w:rPr>
+        <w:t>{% else %</w:t>
+      </w:r>
+      <w:bookmarkEnd w:id="7"/>
+      <w:r>
+        <w:rPr>
+          <w:rFonts w:eastAsia="Calibri" w:cs="Calibri"/>
+          <w:b w:val="false"/>
+          <w:bCs w:val="false"/>
+          <w:i w:val="false"/>
+          <w:caps w:val="false"/>
+          <w:smallCaps w:val="false"/>
+          <w:strike w:val="false"/>
+          <w:dstrike w:val="false"/>
+          <w:color w:val="000000"/>
+          <w:spacing w:val="0"/>
+          <w:position w:val="0"/>
+          <w:sz w:val="22"/>
+          <w:sz w:val="22"/>
+          <w:szCs w:val="22"/>
+          <w:u w:val="none"/>
+          <w:shd w:fill="auto" w:val="clear"/>
+          <w:vertAlign w:val="baseline"/>
+          <w:lang w:val="en-US"/>
+        </w:rPr>
+        <w:t>}</w:t>
+      </w:r>
+      <w:bookmarkStart w:id="8" w:name="__DdeLink__245_13923572471"/>
+      <w:bookmarkEnd w:id="8"/>
+      <w:r>
+        <w:rPr>
+          <w:rFonts w:eastAsia="Calibri" w:cs="Calibri"/>
+          <w:b w:val="false"/>
+          <w:bCs w:val="false"/>
+          <w:i w:val="false"/>
+          <w:caps w:val="false"/>
+          <w:smallCaps w:val="false"/>
+          <w:strike w:val="false"/>
+          <w:dstrike w:val="false"/>
+          <w:color w:val="000000"/>
+          <w:spacing w:val="0"/>
+          <w:position w:val="0"/>
+          <w:sz w:val="22"/>
+          <w:sz w:val="22"/>
+          <w:szCs w:val="22"/>
+          <w:u w:val="none"/>
+          <w:shd w:fill="auto" w:val="clear"/>
+          <w:vertAlign w:val="baseline"/>
+          <w:lang w:val="en-US"/>
+        </w:rPr>
+        <w:t xml:space="preserve"> </w:t>
+      </w:r>
+      <w:r>
+        <w:rPr>
+          <w:rFonts w:eastAsia="Calibri" w:cs="Calibri"/>
+          <w:b w:val="false"/>
+          <w:bCs w:val="false"/>
+          <w:i w:val="false"/>
+          <w:caps w:val="false"/>
+          <w:smallCaps w:val="false"/>
+          <w:strike w:val="false"/>
+          <w:dstrike w:val="false"/>
+          <w:color w:val="000000"/>
+          <w:spacing w:val="0"/>
+          <w:position w:val="0"/>
+          <w:sz w:val="22"/>
+          <w:sz w:val="22"/>
+          <w:szCs w:val="22"/>
+          <w:u w:val="none"/>
+          <w:vertAlign w:val="baseline"/>
+          <w:lang w:val="en-US"/>
+        </w:rPr>
+        <w:t>{{ declination4as.get(persons_map[</w:t>
+      </w:r>
+      <w:r>
+        <w:rPr>
+          <w:rFonts w:eastAsia="Calibri" w:cs="Calibri"/>
+          <w:b w:val="false"/>
+          <w:bCs w:val="false"/>
+          <w:i w:val="false"/>
+          <w:caps w:val="false"/>
+          <w:smallCaps w:val="false"/>
+          <w:strike w:val="false"/>
+          <w:dstrike w:val="false"/>
+          <w:color w:val="000000"/>
+          <w:spacing w:val="0"/>
+          <w:position w:val="0"/>
+          <w:sz w:val="22"/>
+          <w:sz w:val="22"/>
+          <w:szCs w:val="22"/>
+          <w:u w:val="none"/>
+          <w:shd w:fill="auto" w:val="clear"/>
+          <w:vertAlign w:val="baseline"/>
+          <w:lang w:val="en-US"/>
+        </w:rPr>
+        <w:t>residence_deadline_map[residence_permit_type].get('as','')</w:t>
+      </w:r>
+      <w:r>
+        <w:rPr>
+          <w:rFonts w:eastAsia="Calibri" w:cs="Calibri"/>
+          <w:b w:val="false"/>
+          <w:bCs w:val="false"/>
+          <w:i w:val="false"/>
+          <w:caps w:val="false"/>
+          <w:smallCaps w:val="false"/>
+          <w:strike w:val="false"/>
+          <w:dstrike w:val="false"/>
+          <w:color w:val="000000"/>
+          <w:spacing w:val="0"/>
+          <w:position w:val="0"/>
+          <w:sz w:val="22"/>
+          <w:sz w:val="22"/>
+          <w:szCs w:val="22"/>
+          <w:u w:val="none"/>
+          <w:vertAlign w:val="baseline"/>
+          <w:lang w:val="en-US"/>
+        </w:rPr>
+        <w:t>][gender],</w:t>
+      </w:r>
+      <w:r>
+        <w:rPr>
+          <w:rFonts w:eastAsia="Calibri" w:cs="Calibri"/>
+          <w:b w:val="false"/>
+          <w:bCs w:val="false"/>
+          <w:i w:val="false"/>
+          <w:caps w:val="false"/>
+          <w:smallCaps w:val="false"/>
+          <w:strike w:val="false"/>
+          <w:dstrike w:val="false"/>
+          <w:color w:val="000000"/>
+          <w:spacing w:val="0"/>
+          <w:position w:val="0"/>
+          <w:sz w:val="22"/>
+          <w:sz w:val="22"/>
+          <w:szCs w:val="22"/>
+          <w:u w:val="none"/>
+          <w:shd w:fill="auto" w:val="clear"/>
+          <w:vertAlign w:val="baseline"/>
+          <w:lang w:val="en-US"/>
+        </w:rPr>
+        <w:t>''</w:t>
+      </w:r>
+      <w:r>
+        <w:rPr>
+          <w:rFonts w:eastAsia="Calibri" w:cs="Calibri"/>
+          <w:b w:val="false"/>
+          <w:bCs w:val="false"/>
+          <w:i w:val="false"/>
+          <w:caps w:val="false"/>
+          <w:smallCaps w:val="false"/>
+          <w:strike w:val="false"/>
+          <w:dstrike w:val="false"/>
+          <w:color w:val="000000"/>
+          <w:spacing w:val="0"/>
+          <w:position w:val="0"/>
+          <w:sz w:val="22"/>
+          <w:sz w:val="22"/>
+          <w:szCs w:val="22"/>
+          <w:u w:val="none"/>
+          <w:vertAlign w:val="baseline"/>
+          <w:lang w:val="en-US"/>
+        </w:rPr>
+        <w:t>) }}</w:t>
+      </w:r>
+      <w:bookmarkStart w:id="9" w:name="__DdeLink__419_4293338122"/>
+      <w:bookmarkEnd w:id="9"/>
+      <w:r>
+        <w:rPr>
+          <w:rFonts w:eastAsia="Calibri" w:cs="Calibri"/>
+          <w:b w:val="false"/>
+          <w:bCs w:val="false"/>
+          <w:i w:val="false"/>
+          <w:caps w:val="false"/>
+          <w:smallCaps w:val="false"/>
+          <w:strike w:val="false"/>
+          <w:dstrike w:val="false"/>
+          <w:color w:val="000000"/>
+          <w:spacing w:val="0"/>
+          <w:position w:val="0"/>
+          <w:sz w:val="22"/>
+          <w:sz w:val="22"/>
+          <w:szCs w:val="22"/>
+          <w:u w:val="none"/>
+          <w:vertAlign w:val="baseline"/>
+          <w:lang w:val="en-US"/>
+        </w:rPr>
+        <w:t xml:space="preserve">{% endif %}{% if nezletily_checkbox == </w:t>
+      </w:r>
+      <w:r>
+        <w:rPr>
+          <w:rFonts w:eastAsia="Calibri" w:cs="Calibri"/>
+          <w:b w:val="false"/>
+          <w:bCs w:val="false"/>
+          <w:i w:val="false"/>
+          <w:caps w:val="false"/>
+          <w:smallCaps w:val="false"/>
+          <w:strike w:val="false"/>
+          <w:dstrike w:val="false"/>
+          <w:color w:val="000000"/>
+          <w:spacing w:val="0"/>
+          <w:position w:val="0"/>
+          <w:sz w:val="22"/>
+          <w:sz w:val="22"/>
+          <w:szCs w:val="22"/>
+          <w:u w:val="none"/>
+          <w:shd w:fill="auto" w:val="clear"/>
+          <w:vertAlign w:val="baseline"/>
+          <w:lang w:val="en-US"/>
+        </w:rPr>
+        <w:t xml:space="preserve">'True' </w:t>
+      </w:r>
+      <w:r>
+        <w:rPr>
+          <w:rFonts w:eastAsia="Calibri" w:cs="Calibri"/>
+          <w:b w:val="false"/>
+          <w:bCs w:val="false"/>
+          <w:i w:val="false"/>
+          <w:caps w:val="false"/>
+          <w:smallCaps w:val="false"/>
+          <w:strike w:val="false"/>
+          <w:dstrike w:val="false"/>
+          <w:color w:val="000000"/>
+          <w:spacing w:val="0"/>
+          <w:position w:val="0"/>
+          <w:sz w:val="22"/>
+          <w:sz w:val="22"/>
+          <w:szCs w:val="22"/>
+          <w:u w:val="none"/>
+          <w:vertAlign w:val="baseline"/>
+          <w:lang w:val="en-US"/>
+        </w:rPr>
+        <w:t>%}</w:t>
+      </w:r>
+      <w:r>
+        <w:rPr>
+          <w:rFonts w:eastAsia="Calibri" w:cs="Calibri"/>
+          <w:b w:val="false"/>
+          <w:i w:val="false"/>
+          <w:caps w:val="false"/>
+          <w:smallCaps w:val="false"/>
+          <w:strike w:val="false"/>
+          <w:dstrike w:val="false"/>
+          <w:color w:val="000000"/>
+          <w:position w:val="0"/>
+          <w:sz w:val="22"/>
+          <w:sz w:val="22"/>
+          <w:szCs w:val="22"/>
+          <w:u w:val="none"/>
+          <w:shd w:fill="auto" w:val="clear"/>
+          <w:vertAlign w:val="baseline"/>
+        </w:rPr>
+        <w:t xml:space="preserve"> pro </w:t>
       </w:r>
       <w:r>
         <w:rPr>
@@ -1453,7 +1911,7 @@
         </w:rPr>
         <w:t xml:space="preserve"> declination4.get(</w:t>
       </w:r>
-      <w:bookmarkStart w:id="4" w:name="__DdeLink__2733_3589341378"/>
+      <w:bookmarkStart w:id="10" w:name="__DdeLink__2733_3589341378"/>
       <w:r>
         <w:rPr>
           <w:rFonts w:eastAsia="Calibri" w:cs="Calibri"/>
@@ -1611,7 +2069,7 @@
         </w:rPr>
         <w:t>]</w:t>
       </w:r>
-      <w:bookmarkEnd w:id="4"/>
+      <w:bookmarkEnd w:id="10"/>
       <w:r>
         <w:rPr>
           <w:rFonts w:eastAsia="Calibri" w:cs="Calibri"/>
@@ -1632,7 +2090,7 @@
         </w:rPr>
         <w:t xml:space="preserve">) }}{% if nezletily_relation == </w:t>
       </w:r>
-      <w:bookmarkStart w:id="5" w:name="__DdeLink__397_82487069541"/>
+      <w:bookmarkStart w:id="11" w:name="__DdeLink__397_82487069541"/>
       <w:r>
         <w:rPr>
           <w:rFonts w:eastAsia="Calibri" w:cs="Calibri"/>
@@ -1696,7 +2154,7 @@
         </w:rPr>
         <w:t>'</w:t>
       </w:r>
-      <w:bookmarkEnd w:id="5"/>
+      <w:bookmarkEnd w:id="11"/>
       <w:r>
         <w:rPr>
           <w:rFonts w:eastAsia="Calibri" w:cs="Calibri"/>
@@ -2338,359 +2796,52 @@
           <w:vertAlign w:val="baseline"/>
           <w:lang w:val="en-US"/>
         </w:rPr>
-        <w:t>”){{ declination4as.get(persons_map[</w:t>
-      </w:r>
-      <w:r>
-        <w:rPr>
-          <w:rFonts w:eastAsia="Calibri" w:cs="Calibri"/>
-          <w:b w:val="false"/>
-          <w:bCs w:val="false"/>
-          <w:i w:val="false"/>
-          <w:caps w:val="false"/>
-          <w:smallCaps w:val="false"/>
-          <w:strike w:val="false"/>
-          <w:dstrike w:val="false"/>
-          <w:color w:val="000000"/>
-          <w:spacing w:val="0"/>
-          <w:position w:val="0"/>
-          <w:sz w:val="22"/>
-          <w:sz w:val="22"/>
-          <w:szCs w:val="22"/>
-          <w:u w:val="none"/>
-          <w:shd w:fill="auto" w:val="clear"/>
-          <w:vertAlign w:val="baseline"/>
-          <w:lang w:val="en-US"/>
-        </w:rPr>
-        <w:t>residence_deadline_map[residence_permit_type]['as']</w:t>
-      </w:r>
-      <w:r>
-        <w:rPr>
-          <w:rFonts w:eastAsia="Calibri" w:cs="Calibri"/>
-          <w:b w:val="false"/>
-          <w:bCs w:val="false"/>
-          <w:i w:val="false"/>
-          <w:caps w:val="false"/>
-          <w:smallCaps w:val="false"/>
-          <w:strike w:val="false"/>
-          <w:dstrike w:val="false"/>
-          <w:color w:val="000000"/>
-          <w:spacing w:val="0"/>
-          <w:position w:val="0"/>
-          <w:sz w:val="22"/>
-          <w:sz w:val="22"/>
-          <w:szCs w:val="22"/>
-          <w:u w:val="none"/>
-          <w:vertAlign w:val="baseline"/>
-          <w:lang w:val="en-US"/>
-        </w:rPr>
-        <w:t>][nezletily_gender],</w:t>
-      </w:r>
-      <w:r>
-        <w:rPr>
-          <w:rFonts w:eastAsia="Calibri" w:cs="Calibri"/>
-          <w:b w:val="false"/>
-          <w:bCs w:val="false"/>
-          <w:i w:val="false"/>
-          <w:caps w:val="false"/>
-          <w:smallCaps w:val="false"/>
-          <w:strike w:val="false"/>
-          <w:dstrike w:val="false"/>
-          <w:color w:val="000000"/>
-          <w:spacing w:val="0"/>
-          <w:position w:val="0"/>
-          <w:sz w:val="22"/>
-          <w:sz w:val="22"/>
-          <w:szCs w:val="22"/>
-          <w:u w:val="none"/>
-          <w:shd w:fill="auto" w:val="clear"/>
-          <w:vertAlign w:val="baseline"/>
-          <w:lang w:val="en-US"/>
-        </w:rPr>
-        <w:t>''</w:t>
-      </w:r>
-      <w:r>
-        <w:rPr>
-          <w:rFonts w:eastAsia="Calibri" w:cs="Calibri"/>
-          <w:b w:val="false"/>
-          <w:bCs w:val="false"/>
-          <w:i w:val="false"/>
-          <w:caps w:val="false"/>
-          <w:smallCaps w:val="false"/>
-          <w:strike w:val="false"/>
-          <w:dstrike w:val="false"/>
-          <w:color w:val="000000"/>
-          <w:spacing w:val="0"/>
-          <w:position w:val="0"/>
-          <w:sz w:val="22"/>
-          <w:sz w:val="22"/>
-          <w:szCs w:val="22"/>
-          <w:u w:val="none"/>
-          <w:vertAlign w:val="baseline"/>
-          <w:lang w:val="en-US"/>
-        </w:rPr>
-        <w:t>) }}</w:t>
-      </w:r>
-      <w:bookmarkStart w:id="6" w:name="__DdeLink__1631_429333812"/>
-      <w:r>
-        <w:rPr>
-          <w:rFonts w:eastAsia="Calibri" w:cs="Calibri"/>
-          <w:b w:val="false"/>
-          <w:bCs w:val="false"/>
-          <w:i w:val="false"/>
-          <w:caps w:val="false"/>
-          <w:smallCaps w:val="false"/>
-          <w:strike w:val="false"/>
-          <w:dstrike w:val="false"/>
-          <w:color w:val="000000"/>
-          <w:spacing w:val="0"/>
-          <w:position w:val="0"/>
-          <w:sz w:val="22"/>
-          <w:sz w:val="22"/>
-          <w:szCs w:val="22"/>
-          <w:u w:val="none"/>
-          <w:shd w:fill="auto" w:val="clear"/>
-          <w:vertAlign w:val="baseline"/>
-          <w:lang w:val="en-US"/>
-        </w:rPr>
-        <w:t>{% else %}</w:t>
-      </w:r>
-      <w:bookmarkEnd w:id="6"/>
-      <w:r>
-        <w:rPr>
-          <w:rFonts w:eastAsia="Calibri" w:cs="Calibri"/>
-          <w:b w:val="false"/>
-          <w:bCs w:val="false"/>
-          <w:i w:val="false"/>
-          <w:caps w:val="false"/>
-          <w:smallCaps w:val="false"/>
-          <w:strike w:val="false"/>
-          <w:dstrike w:val="false"/>
-          <w:color w:val="000000"/>
-          <w:spacing w:val="0"/>
-          <w:position w:val="0"/>
-          <w:sz w:val="22"/>
-          <w:sz w:val="22"/>
-          <w:szCs w:val="22"/>
-          <w:u w:val="none"/>
-          <w:vertAlign w:val="baseline"/>
-          <w:lang w:val="en-US"/>
-        </w:rPr>
-        <w:t>{{ declination4as.get(persons_map[</w:t>
-      </w:r>
-      <w:r>
-        <w:rPr>
-          <w:rFonts w:eastAsia="Calibri" w:cs="Calibri"/>
-          <w:b w:val="false"/>
-          <w:bCs w:val="false"/>
-          <w:i w:val="false"/>
-          <w:caps w:val="false"/>
-          <w:smallCaps w:val="false"/>
-          <w:strike w:val="false"/>
-          <w:dstrike w:val="false"/>
-          <w:color w:val="000000"/>
-          <w:spacing w:val="0"/>
-          <w:position w:val="0"/>
-          <w:sz w:val="22"/>
-          <w:sz w:val="22"/>
-          <w:szCs w:val="22"/>
-          <w:u w:val="none"/>
-          <w:shd w:fill="auto" w:val="clear"/>
-          <w:vertAlign w:val="baseline"/>
-          <w:lang w:val="en-US"/>
-        </w:rPr>
-        <w:t>residence_deadline_map[residence_permit_type]['as']</w:t>
-      </w:r>
-      <w:r>
-        <w:rPr>
-          <w:rFonts w:eastAsia="Calibri" w:cs="Calibri"/>
-          <w:b w:val="false"/>
-          <w:bCs w:val="false"/>
-          <w:i w:val="false"/>
-          <w:caps w:val="false"/>
-          <w:smallCaps w:val="false"/>
-          <w:strike w:val="false"/>
-          <w:dstrike w:val="false"/>
-          <w:color w:val="000000"/>
-          <w:spacing w:val="0"/>
-          <w:position w:val="0"/>
-          <w:sz w:val="22"/>
-          <w:sz w:val="22"/>
-          <w:szCs w:val="22"/>
-          <w:u w:val="none"/>
-          <w:vertAlign w:val="baseline"/>
-          <w:lang w:val="en-US"/>
-        </w:rPr>
-        <w:t>][gender],</w:t>
-      </w:r>
-      <w:r>
-        <w:rPr>
-          <w:rFonts w:eastAsia="Calibri" w:cs="Calibri"/>
-          <w:b w:val="false"/>
-          <w:bCs w:val="false"/>
-          <w:i w:val="false"/>
-          <w:caps w:val="false"/>
-          <w:smallCaps w:val="false"/>
-          <w:strike w:val="false"/>
-          <w:dstrike w:val="false"/>
-          <w:color w:val="000000"/>
-          <w:spacing w:val="0"/>
-          <w:position w:val="0"/>
-          <w:sz w:val="22"/>
-          <w:sz w:val="22"/>
-          <w:szCs w:val="22"/>
-          <w:u w:val="none"/>
-          <w:shd w:fill="auto" w:val="clear"/>
-          <w:vertAlign w:val="baseline"/>
-          <w:lang w:val="en-US"/>
-        </w:rPr>
-        <w:t>''</w:t>
-      </w:r>
-      <w:r>
-        <w:rPr>
-          <w:rFonts w:eastAsia="Calibri" w:cs="Calibri"/>
-          <w:b w:val="false"/>
-          <w:bCs w:val="false"/>
-          <w:i w:val="false"/>
-          <w:caps w:val="false"/>
-          <w:smallCaps w:val="false"/>
-          <w:strike w:val="false"/>
-          <w:dstrike w:val="false"/>
-          <w:color w:val="000000"/>
-          <w:spacing w:val="0"/>
-          <w:position w:val="0"/>
-          <w:sz w:val="22"/>
-          <w:sz w:val="22"/>
-          <w:szCs w:val="22"/>
-          <w:u w:val="none"/>
-          <w:vertAlign w:val="baseline"/>
-          <w:lang w:val="en-US"/>
-        </w:rPr>
-        <w:t>) }}</w:t>
-      </w:r>
-      <w:bookmarkStart w:id="7" w:name="__DdeLink__419_429333812"/>
-      <w:r>
-        <w:rPr>
-          <w:rFonts w:eastAsia="Calibri" w:cs="Calibri"/>
-          <w:b w:val="false"/>
-          <w:bCs w:val="false"/>
-          <w:i w:val="false"/>
-          <w:caps w:val="false"/>
-          <w:smallCaps w:val="false"/>
-          <w:strike w:val="false"/>
-          <w:dstrike w:val="false"/>
-          <w:color w:val="000000"/>
-          <w:spacing w:val="0"/>
-          <w:position w:val="0"/>
-          <w:sz w:val="22"/>
-          <w:sz w:val="22"/>
-          <w:szCs w:val="22"/>
-          <w:u w:val="none"/>
-          <w:shd w:fill="auto" w:val="clear"/>
-          <w:vertAlign w:val="baseline"/>
-          <w:lang w:val="en-US"/>
-        </w:rPr>
-        <w:t>{% endif %}</w:t>
-      </w:r>
-      <w:bookmarkEnd w:id="7"/>
-      <w:r>
-        <w:rPr>
-          <w:rFonts w:eastAsia="Calibri" w:cs="Calibri"/>
-          <w:b w:val="false"/>
-          <w:i w:val="false"/>
-          <w:caps w:val="false"/>
-          <w:smallCaps w:val="false"/>
-          <w:strike w:val="false"/>
-          <w:dstrike w:val="false"/>
-          <w:color w:val="000000"/>
-          <w:position w:val="0"/>
-          <w:sz w:val="22"/>
-          <w:sz w:val="22"/>
-          <w:szCs w:val="22"/>
-          <w:u w:val="none"/>
-          <w:shd w:fill="auto" w:val="clear"/>
-          <w:vertAlign w:val="baseline"/>
-        </w:rPr>
-        <w:t xml:space="preserve"> u Odboru azylové a migrační politiky Ministerstva </w:t>
-      </w:r>
-      <w:r>
-        <w:rPr>
-          <w:rFonts w:eastAsia="Calibri" w:cs="Calibri"/>
-          <w:b w:val="false"/>
-          <w:i w:val="false"/>
-          <w:caps w:val="false"/>
-          <w:smallCaps w:val="false"/>
-          <w:strike w:val="false"/>
-          <w:dstrike w:val="false"/>
-          <w:color w:val="000000"/>
-          <w:position w:val="0"/>
-          <w:sz w:val="22"/>
-          <w:sz w:val="22"/>
-          <w:szCs w:val="22"/>
-          <w:u w:val="none"/>
-          <w:shd w:fill="auto" w:val="clear"/>
-          <w:vertAlign w:val="baseline"/>
-        </w:rPr>
-        <w:t>v</w:t>
-      </w:r>
-      <w:r>
-        <w:rPr>
-          <w:rFonts w:eastAsia="Calibri" w:cs="Calibri"/>
-          <w:b w:val="false"/>
-          <w:i w:val="false"/>
-          <w:caps w:val="false"/>
-          <w:smallCaps w:val="false"/>
-          <w:strike w:val="false"/>
-          <w:dstrike w:val="false"/>
-          <w:color w:val="000000"/>
-          <w:position w:val="0"/>
-          <w:sz w:val="22"/>
-          <w:sz w:val="22"/>
-          <w:szCs w:val="22"/>
-          <w:u w:val="none"/>
-          <w:shd w:fill="auto" w:val="clear"/>
-          <w:vertAlign w:val="baseline"/>
-        </w:rPr>
-        <w:t xml:space="preserve">nitra České </w:t>
-      </w:r>
-      <w:r>
-        <w:rPr>
-          <w:rFonts w:eastAsia="Calibri" w:cs="Calibri"/>
-          <w:b w:val="false"/>
-          <w:i w:val="false"/>
-          <w:caps w:val="false"/>
-          <w:smallCaps w:val="false"/>
-          <w:strike w:val="false"/>
-          <w:dstrike w:val="false"/>
-          <w:color w:val="000000"/>
-          <w:position w:val="0"/>
-          <w:sz w:val="22"/>
-          <w:sz w:val="22"/>
-          <w:szCs w:val="22"/>
-          <w:u w:val="none"/>
-          <w:shd w:fill="auto" w:val="clear"/>
-          <w:vertAlign w:val="baseline"/>
-        </w:rPr>
-        <w:t>r</w:t>
-      </w:r>
-      <w:r>
-        <w:rPr>
-          <w:rFonts w:eastAsia="Calibri" w:cs="Calibri"/>
-          <w:b w:val="false"/>
-          <w:i w:val="false"/>
-          <w:caps w:val="false"/>
-          <w:smallCaps w:val="false"/>
-          <w:strike w:val="false"/>
-          <w:dstrike w:val="false"/>
-          <w:color w:val="000000"/>
-          <w:position w:val="0"/>
-          <w:sz w:val="22"/>
-          <w:sz w:val="22"/>
-          <w:szCs w:val="22"/>
-          <w:u w:val="none"/>
-          <w:shd w:fill="auto" w:val="clear"/>
-          <w:vertAlign w:val="baseline"/>
-        </w:rPr>
-        <w:t xml:space="preserve">epubliky. </w:t>
+        <w:t>”){</w:t>
+      </w:r>
+      <w:bookmarkStart w:id="12" w:name="__DdeLink__419_429333812"/>
+      <w:r>
+        <w:rPr>
+          <w:rFonts w:eastAsia="Calibri" w:cs="Calibri"/>
+          <w:b w:val="false"/>
+          <w:bCs w:val="false"/>
+          <w:i w:val="false"/>
+          <w:caps w:val="false"/>
+          <w:smallCaps w:val="false"/>
+          <w:strike w:val="false"/>
+          <w:dstrike w:val="false"/>
+          <w:color w:val="000000"/>
+          <w:spacing w:val="0"/>
+          <w:position w:val="0"/>
+          <w:sz w:val="22"/>
+          <w:sz w:val="22"/>
+          <w:szCs w:val="22"/>
+          <w:u w:val="none"/>
+          <w:shd w:fill="auto" w:val="clear"/>
+          <w:vertAlign w:val="baseline"/>
+          <w:lang w:val="en-US"/>
+        </w:rPr>
+        <w:t>% endif %}</w:t>
+      </w:r>
+      <w:bookmarkEnd w:id="12"/>
+      <w:r>
+        <w:rPr>
+          <w:rFonts w:eastAsia="Calibri" w:cs="Calibri"/>
+          <w:b w:val="false"/>
+          <w:i w:val="false"/>
+          <w:caps w:val="false"/>
+          <w:smallCaps w:val="false"/>
+          <w:strike w:val="false"/>
+          <w:dstrike w:val="false"/>
+          <w:color w:val="000000"/>
+          <w:position w:val="0"/>
+          <w:sz w:val="22"/>
+          <w:sz w:val="22"/>
+          <w:szCs w:val="22"/>
+          <w:u w:val="none"/>
+          <w:shd w:fill="auto" w:val="clear"/>
+          <w:vertAlign w:val="baseline"/>
+        </w:rPr>
+        <w:t xml:space="preserve"> u Odboru azylové a migrační politiky Ministerstva vnitra České republiky. </w:t>
       </w:r>
     </w:p>
     <w:p>
@@ -2724,9 +2875,31 @@
           <w:lang w:val="en-US"/>
         </w:rPr>
         <w:tab/>
+      </w:r>
+      <w:bookmarkStart w:id="13" w:name="__DdeLink__230_1390702172"/>
+      <w:r>
+        <w:rPr>
+          <w:rFonts w:eastAsia="Calibri" w:cs="Calibri"/>
+          <w:b w:val="false"/>
+          <w:bCs/>
+          <w:i w:val="false"/>
+          <w:caps w:val="false"/>
+          <w:smallCaps w:val="false"/>
+          <w:strike w:val="false"/>
+          <w:dstrike w:val="false"/>
+          <w:color w:val="000000"/>
+          <w:position w:val="0"/>
+          <w:sz w:val="22"/>
+          <w:sz w:val="22"/>
+          <w:szCs w:val="22"/>
+          <w:u w:val="none"/>
+          <w:shd w:fill="auto" w:val="clear"/>
+          <w:vertAlign w:val="baseline"/>
+          <w:lang w:val="en-US"/>
+        </w:rPr>
         <w:t xml:space="preserve">{% if vady_zadosti_checkbox == </w:t>
       </w:r>
-      <w:bookmarkStart w:id="8" w:name="__DdeLink__397_82487069512"/>
+      <w:bookmarkStart w:id="14" w:name="__DdeLink__397_82487069512"/>
       <w:r>
         <w:rPr>
           <w:rFonts w:eastAsia="Calibri" w:cs="Calibri"/>
@@ -2749,7 +2922,7 @@
         </w:rPr>
         <w:t>'True'</w:t>
       </w:r>
-      <w:bookmarkEnd w:id="8"/>
+      <w:bookmarkEnd w:id="14"/>
       <w:r>
         <w:rPr>
           <w:rFonts w:eastAsia="Calibri" w:cs="Calibri"/>
@@ -2770,8 +2943,9 @@
           <w:vertAlign w:val="baseline"/>
           <w:lang w:val="en-US"/>
         </w:rPr>
-        <w:t xml:space="preserve"> %}Také</w:t>
-      </w:r>
+        <w:t xml:space="preserve"> %}</w:t>
+      </w:r>
+      <w:bookmarkEnd w:id="13"/>
       <w:r>
         <w:rPr>
           <w:rFonts w:eastAsia="Calibri" w:cs="Calibri"/>
@@ -2788,12 +2962,34 @@
           <w:sz w:val="22"/>
           <w:szCs w:val="22"/>
           <w:u w:val="none"/>
+          <w:shd w:fill="auto" w:val="clear"/>
+          <w:vertAlign w:val="baseline"/>
+          <w:lang w:val="en-US"/>
+        </w:rPr>
+        <w:t>Také</w:t>
+      </w:r>
+      <w:r>
+        <w:rPr>
+          <w:rFonts w:eastAsia="Calibri" w:cs="Calibri"/>
+          <w:b w:val="false"/>
+          <w:bCs/>
+          <w:i w:val="false"/>
+          <w:caps w:val="false"/>
+          <w:smallCaps w:val="false"/>
+          <w:strike w:val="false"/>
+          <w:dstrike w:val="false"/>
+          <w:color w:val="000000"/>
+          <w:position w:val="0"/>
+          <w:sz w:val="22"/>
+          <w:sz w:val="22"/>
+          <w:szCs w:val="22"/>
+          <w:u w:val="none"/>
           <w:vertAlign w:val="baseline"/>
           <w:lang w:val="en-US"/>
         </w:rPr>
         <w:t xml:space="preserve"> jsem dostal</w:t>
       </w:r>
-      <w:bookmarkStart w:id="9" w:name="__DdeLink__397_8248706953"/>
+      <w:bookmarkStart w:id="15" w:name="__DdeLink__397_8248706953"/>
       <w:r>
         <w:rPr>
           <w:rFonts w:eastAsia="Calibri" w:cs="Calibri"/>
@@ -2816,7 +3012,7 @@
         </w:rPr>
         <w:t>{</w:t>
       </w:r>
-      <w:bookmarkEnd w:id="9"/>
+      <w:bookmarkEnd w:id="15"/>
       <w:r>
         <w:rPr>
           <w:rFonts w:eastAsia="Calibri" w:cs="Calibri"/>
@@ -2905,7 +3101,7 @@
         </w:rPr>
         <w:t xml:space="preserve"> výzvu k odstranění </w:t>
       </w:r>
-      <w:bookmarkStart w:id="10" w:name="__DdeLink__77_4262420354"/>
+      <w:bookmarkStart w:id="16" w:name="__DdeLink__77_4262420354"/>
       <w:r>
         <w:rPr>
           <w:rFonts w:eastAsia="Calibri" w:cs="Calibri"/>
@@ -2927,7 +3123,7 @@
         </w:rPr>
         <w:t>vad žádosti</w:t>
       </w:r>
-      <w:bookmarkEnd w:id="10"/>
+      <w:bookmarkEnd w:id="16"/>
       <w:r>
         <w:rPr>
           <w:rFonts w:eastAsia="Calibri" w:cs="Calibri"/>
@@ -2992,7 +3188,7 @@
         </w:rPr>
         <w:t xml:space="preserve">{% if nezletily_checkbox == </w:t>
       </w:r>
-      <w:bookmarkStart w:id="11" w:name="__DdeLink__397_82487069513"/>
+      <w:bookmarkStart w:id="17" w:name="__DdeLink__397_82487069513"/>
       <w:r>
         <w:rPr>
           <w:rFonts w:eastAsia="Calibri" w:cs="Calibri"/>
@@ -3015,7 +3211,7 @@
         </w:rPr>
         <w:t>'True'</w:t>
       </w:r>
-      <w:bookmarkEnd w:id="11"/>
+      <w:bookmarkEnd w:id="17"/>
       <w:r>
         <w:rPr>
           <w:rFonts w:eastAsia="Calibri" w:cs="Calibri"/>
@@ -3038,7 +3234,7 @@
         </w:rPr>
         <w:t xml:space="preserve"> %} </w:t>
       </w:r>
-      <w:bookmarkStart w:id="12" w:name="__DdeLink__271_3104881207"/>
+      <w:bookmarkStart w:id="18" w:name="__DdeLink__271_3104881207"/>
       <w:r>
         <w:rPr>
           <w:rFonts w:eastAsia="Calibri" w:cs="Calibri"/>
@@ -3264,8 +3460,8 @@
         </w:rPr>
         <w:t>) }}</w:t>
       </w:r>
-      <w:bookmarkStart w:id="13" w:name="__DdeLink__419_42933381211"/>
-      <w:bookmarkEnd w:id="12"/>
+      <w:bookmarkStart w:id="19" w:name="__DdeLink__419_42933381211"/>
+      <w:bookmarkEnd w:id="18"/>
       <w:r>
         <w:rPr>
           <w:rFonts w:eastAsia="Calibri" w:cs="Calibri"/>
@@ -3289,7 +3485,7 @@
         </w:rPr>
         <w:t>{% endif %}</w:t>
       </w:r>
-      <w:bookmarkEnd w:id="13"/>
+      <w:bookmarkEnd w:id="19"/>
       <w:r>
         <w:rPr>
           <w:rFonts w:eastAsia="Calibri" w:cs="Calibri"/>
@@ -3375,7 +3571,7 @@
         </w:rPr>
         <w:t>doložil</w:t>
       </w:r>
-      <w:bookmarkStart w:id="14" w:name="__DdeLink__397_8248706954"/>
+      <w:bookmarkStart w:id="20" w:name="__DdeLink__397_8248706954"/>
       <w:r>
         <w:rPr>
           <w:rFonts w:eastAsia="Calibri" w:cs="Calibri"/>
@@ -3399,7 +3595,7 @@
         </w:rPr>
         <w:t>{</w:t>
       </w:r>
-      <w:bookmarkEnd w:id="14"/>
+      <w:bookmarkEnd w:id="20"/>
       <w:r>
         <w:rPr>
           <w:rFonts w:eastAsia="Calibri" w:cs="Calibri"/>
@@ -3491,7 +3687,7 @@
         </w:rPr>
         <w:t xml:space="preserve"> správnímu orgánu </w:t>
       </w:r>
-      <w:bookmarkStart w:id="15" w:name="__DdeLink__273_3104881207"/>
+      <w:bookmarkStart w:id="21" w:name="__DdeLink__273_3104881207"/>
       <w:r>
         <w:rPr>
           <w:rFonts w:eastAsia="Calibri" w:cs="Calibri"/>
@@ -3514,7 +3710,7 @@
         </w:rPr>
         <w:t>{{ vady_zadosti_documents }}</w:t>
       </w:r>
-      <w:bookmarkEnd w:id="15"/>
+      <w:bookmarkEnd w:id="21"/>
       <w:r>
         <w:rPr>
           <w:rFonts w:eastAsia="Calibri" w:cs="Calibri"/>
@@ -3532,11 +3728,13 @@
           <w:sz w:val="22"/>
           <w:szCs w:val="22"/>
           <w:u w:val="none"/>
-          <w:vertAlign w:val="baseline"/>
-          <w:lang w:val="en-US"/>
-        </w:rPr>
-        <w:t xml:space="preserve"> </w:t>
-      </w:r>
+          <w:shd w:fill="auto" w:val="clear"/>
+          <w:vertAlign w:val="baseline"/>
+          <w:lang w:val="en-US"/>
+        </w:rPr>
+        <w:t xml:space="preserve">{% if nezletily_checkbox == </w:t>
+      </w:r>
+      <w:bookmarkStart w:id="22" w:name="__DdeLink__397_824870695131"/>
       <w:r>
         <w:rPr>
           <w:rFonts w:eastAsia="Calibri" w:cs="Calibri"/>
@@ -3558,9 +3756,9 @@
           <w:vertAlign w:val="baseline"/>
           <w:lang w:val="en-US"/>
         </w:rPr>
-        <w:t xml:space="preserve">{% if nezletily_checkbox == </w:t>
-      </w:r>
-      <w:bookmarkStart w:id="16" w:name="__DdeLink__397_824870695131"/>
+        <w:t>'True'</w:t>
+      </w:r>
+      <w:bookmarkEnd w:id="22"/>
       <w:r>
         <w:rPr>
           <w:rFonts w:eastAsia="Calibri" w:cs="Calibri"/>
@@ -3582,9 +3780,9 @@
           <w:vertAlign w:val="baseline"/>
           <w:lang w:val="en-US"/>
         </w:rPr>
-        <w:t>'True'</w:t>
-      </w:r>
-      <w:bookmarkEnd w:id="16"/>
+        <w:t xml:space="preserve"> %} </w:t>
+      </w:r>
+      <w:bookmarkStart w:id="23" w:name="__DdeLink__271_31048812071"/>
       <w:r>
         <w:rPr>
           <w:rFonts w:eastAsia="Calibri" w:cs="Calibri"/>
@@ -3602,13 +3800,11 @@
           <w:sz w:val="22"/>
           <w:szCs w:val="22"/>
           <w:u w:val="none"/>
-          <w:shd w:fill="auto" w:val="clear"/>
-          <w:vertAlign w:val="baseline"/>
-          <w:lang w:val="en-US"/>
-        </w:rPr>
-        <w:t xml:space="preserve"> %}</w:t>
-      </w:r>
-      <w:bookmarkStart w:id="17" w:name="__DdeLink__271_31048812071"/>
+          <w:vertAlign w:val="baseline"/>
+          <w:lang w:val="en-US"/>
+        </w:rPr>
+        <w:t>{{</w:t>
+      </w:r>
       <w:r>
         <w:rPr>
           <w:rFonts w:eastAsia="Calibri" w:cs="Calibri"/>
@@ -3626,10 +3822,168 @@
           <w:sz w:val="22"/>
           <w:szCs w:val="22"/>
           <w:u w:val="none"/>
-          <w:vertAlign w:val="baseline"/>
-          <w:lang w:val="en-US"/>
-        </w:rPr>
-        <w:t>{{</w:t>
+          <w:shd w:fill="auto" w:val="clear"/>
+          <w:vertAlign w:val="baseline"/>
+          <w:lang w:val="en-US"/>
+        </w:rPr>
+        <w:t xml:space="preserve"> declination2.get(</w:t>
+      </w:r>
+      <w:r>
+        <w:rPr>
+          <w:rFonts w:eastAsia="Calibri" w:cs="Calibri"/>
+          <w:b w:val="false"/>
+          <w:bCs w:val="false"/>
+          <w:i w:val="false"/>
+          <w:caps w:val="false"/>
+          <w:smallCaps w:val="false"/>
+          <w:strike w:val="false"/>
+          <w:dstrike w:val="false"/>
+          <w:color w:val="auto"/>
+          <w:spacing w:val="0"/>
+          <w:position w:val="0"/>
+          <w:sz w:val="22"/>
+          <w:sz w:val="22"/>
+          <w:szCs w:val="22"/>
+          <w:u w:val="none"/>
+          <w:vertAlign w:val="baseline"/>
+          <w:lang w:val="en-US"/>
+        </w:rPr>
+        <w:t>persons_map[</w:t>
+      </w:r>
+      <w:r>
+        <w:rPr>
+          <w:rFonts w:eastAsia="Calibri" w:cs="Calibri"/>
+          <w:b w:val="false"/>
+          <w:bCs w:val="false"/>
+          <w:i w:val="false"/>
+          <w:caps w:val="false"/>
+          <w:smallCaps w:val="false"/>
+          <w:strike w:val="false"/>
+          <w:dstrike w:val="false"/>
+          <w:color w:val="000000"/>
+          <w:spacing w:val="0"/>
+          <w:position w:val="0"/>
+          <w:sz w:val="22"/>
+          <w:sz w:val="22"/>
+          <w:szCs w:val="22"/>
+          <w:u w:val="none"/>
+          <w:shd w:fill="auto" w:val="clear"/>
+          <w:vertAlign w:val="baseline"/>
+          <w:lang w:val="en-US"/>
+        </w:rPr>
+        <w:t>'</w:t>
+      </w:r>
+      <w:r>
+        <w:rPr>
+          <w:rFonts w:eastAsia="Calibri" w:cs="Calibri"/>
+          <w:b w:val="false"/>
+          <w:bCs w:val="false"/>
+          <w:i w:val="false"/>
+          <w:caps w:val="false"/>
+          <w:smallCaps w:val="false"/>
+          <w:strike w:val="false"/>
+          <w:dstrike w:val="false"/>
+          <w:color w:val="auto"/>
+          <w:spacing w:val="0"/>
+          <w:position w:val="0"/>
+          <w:sz w:val="22"/>
+          <w:sz w:val="22"/>
+          <w:szCs w:val="22"/>
+          <w:u w:val="none"/>
+          <w:vertAlign w:val="baseline"/>
+          <w:lang w:val="en-US"/>
+        </w:rPr>
+        <w:t>nezletily</w:t>
+      </w:r>
+      <w:r>
+        <w:rPr>
+          <w:rFonts w:eastAsia="Calibri" w:cs="Calibri"/>
+          <w:b w:val="false"/>
+          <w:bCs w:val="false"/>
+          <w:i w:val="false"/>
+          <w:caps w:val="false"/>
+          <w:smallCaps w:val="false"/>
+          <w:strike w:val="false"/>
+          <w:dstrike w:val="false"/>
+          <w:color w:val="000000"/>
+          <w:spacing w:val="0"/>
+          <w:position w:val="0"/>
+          <w:sz w:val="22"/>
+          <w:sz w:val="22"/>
+          <w:szCs w:val="22"/>
+          <w:u w:val="none"/>
+          <w:shd w:fill="auto" w:val="clear"/>
+          <w:vertAlign w:val="baseline"/>
+          <w:lang w:val="en-US"/>
+        </w:rPr>
+        <w:t>'</w:t>
+      </w:r>
+      <w:r>
+        <w:rPr>
+          <w:rFonts w:eastAsia="Calibri" w:cs="Calibri"/>
+          <w:b w:val="false"/>
+          <w:bCs w:val="false"/>
+          <w:i w:val="false"/>
+          <w:caps w:val="false"/>
+          <w:smallCaps w:val="false"/>
+          <w:strike w:val="false"/>
+          <w:dstrike w:val="false"/>
+          <w:color w:val="auto"/>
+          <w:spacing w:val="0"/>
+          <w:position w:val="0"/>
+          <w:sz w:val="22"/>
+          <w:sz w:val="22"/>
+          <w:szCs w:val="22"/>
+          <w:u w:val="none"/>
+          <w:vertAlign w:val="baseline"/>
+          <w:lang w:val="en-US"/>
+        </w:rPr>
+        <w:t>][</w:t>
+      </w:r>
+      <w:r>
+        <w:rPr>
+          <w:rFonts w:eastAsia="Calibri" w:cs="Calibri"/>
+          <w:b w:val="false"/>
+          <w:bCs w:val="false"/>
+          <w:i w:val="false"/>
+          <w:caps w:val="false"/>
+          <w:smallCaps w:val="false"/>
+          <w:strike w:val="false"/>
+          <w:dstrike w:val="false"/>
+          <w:color w:val="000000"/>
+          <w:spacing w:val="0"/>
+          <w:position w:val="0"/>
+          <w:sz w:val="22"/>
+          <w:sz w:val="22"/>
+          <w:szCs w:val="22"/>
+          <w:u w:val="none"/>
+          <w:shd w:fill="auto" w:val="clear"/>
+          <w:vertAlign w:val="baseline"/>
+          <w:lang w:val="en-US"/>
+        </w:rPr>
+        <w:t>nezletily_gender</w:t>
+      </w:r>
+      <w:r>
+        <w:rPr>
+          <w:rFonts w:eastAsia="Calibri" w:cs="Calibri"/>
+          <w:b w:val="false"/>
+          <w:bCs w:val="false"/>
+          <w:i w:val="false"/>
+          <w:caps w:val="false"/>
+          <w:smallCaps w:val="false"/>
+          <w:strike w:val="false"/>
+          <w:dstrike w:val="false"/>
+          <w:color w:val="auto"/>
+          <w:spacing w:val="0"/>
+          <w:position w:val="0"/>
+          <w:sz w:val="22"/>
+          <w:sz w:val="22"/>
+          <w:szCs w:val="22"/>
+          <w:u w:val="none"/>
+          <w:vertAlign w:val="baseline"/>
+          <w:lang w:val="en-US"/>
+        </w:rPr>
+        <w:t>]</w:t>
       </w:r>
       <w:r>
         <w:rPr>
@@ -3652,165 +4006,34 @@
           <w:vertAlign w:val="baseline"/>
           <w:lang w:val="en-US"/>
         </w:rPr>
-        <w:t xml:space="preserve"> declination2.get(</w:t>
-      </w:r>
-      <w:r>
-        <w:rPr>
-          <w:rFonts w:eastAsia="Calibri" w:cs="Calibri"/>
-          <w:b w:val="false"/>
-          <w:bCs w:val="false"/>
-          <w:i w:val="false"/>
-          <w:caps w:val="false"/>
-          <w:smallCaps w:val="false"/>
-          <w:strike w:val="false"/>
-          <w:dstrike w:val="false"/>
-          <w:color w:val="auto"/>
-          <w:spacing w:val="0"/>
-          <w:position w:val="0"/>
-          <w:sz w:val="22"/>
-          <w:sz w:val="22"/>
-          <w:szCs w:val="22"/>
-          <w:u w:val="none"/>
-          <w:vertAlign w:val="baseline"/>
-          <w:lang w:val="en-US"/>
-        </w:rPr>
-        <w:t>persons_map[</w:t>
-      </w:r>
-      <w:r>
-        <w:rPr>
-          <w:rFonts w:eastAsia="Calibri" w:cs="Calibri"/>
-          <w:b w:val="false"/>
-          <w:bCs w:val="false"/>
-          <w:i w:val="false"/>
-          <w:caps w:val="false"/>
-          <w:smallCaps w:val="false"/>
-          <w:strike w:val="false"/>
-          <w:dstrike w:val="false"/>
-          <w:color w:val="000000"/>
-          <w:spacing w:val="0"/>
-          <w:position w:val="0"/>
-          <w:sz w:val="22"/>
-          <w:sz w:val="22"/>
-          <w:szCs w:val="22"/>
-          <w:u w:val="none"/>
-          <w:shd w:fill="auto" w:val="clear"/>
-          <w:vertAlign w:val="baseline"/>
-          <w:lang w:val="en-US"/>
-        </w:rPr>
-        <w:t>'</w:t>
-      </w:r>
-      <w:r>
-        <w:rPr>
-          <w:rFonts w:eastAsia="Calibri" w:cs="Calibri"/>
-          <w:b w:val="false"/>
-          <w:bCs w:val="false"/>
-          <w:i w:val="false"/>
-          <w:caps w:val="false"/>
-          <w:smallCaps w:val="false"/>
-          <w:strike w:val="false"/>
-          <w:dstrike w:val="false"/>
-          <w:color w:val="auto"/>
-          <w:spacing w:val="0"/>
-          <w:position w:val="0"/>
-          <w:sz w:val="22"/>
-          <w:sz w:val="22"/>
-          <w:szCs w:val="22"/>
-          <w:u w:val="none"/>
-          <w:vertAlign w:val="baseline"/>
-          <w:lang w:val="en-US"/>
-        </w:rPr>
-        <w:t>nezletily</w:t>
-      </w:r>
-      <w:r>
-        <w:rPr>
-          <w:rFonts w:eastAsia="Calibri" w:cs="Calibri"/>
-          <w:b w:val="false"/>
-          <w:bCs w:val="false"/>
-          <w:i w:val="false"/>
-          <w:caps w:val="false"/>
-          <w:smallCaps w:val="false"/>
-          <w:strike w:val="false"/>
-          <w:dstrike w:val="false"/>
-          <w:color w:val="000000"/>
-          <w:spacing w:val="0"/>
-          <w:position w:val="0"/>
-          <w:sz w:val="22"/>
-          <w:sz w:val="22"/>
-          <w:szCs w:val="22"/>
-          <w:u w:val="none"/>
-          <w:shd w:fill="auto" w:val="clear"/>
-          <w:vertAlign w:val="baseline"/>
-          <w:lang w:val="en-US"/>
-        </w:rPr>
-        <w:t>'</w:t>
-      </w:r>
-      <w:r>
-        <w:rPr>
-          <w:rFonts w:eastAsia="Calibri" w:cs="Calibri"/>
-          <w:b w:val="false"/>
-          <w:bCs w:val="false"/>
-          <w:i w:val="false"/>
-          <w:caps w:val="false"/>
-          <w:smallCaps w:val="false"/>
-          <w:strike w:val="false"/>
-          <w:dstrike w:val="false"/>
-          <w:color w:val="auto"/>
-          <w:spacing w:val="0"/>
-          <w:position w:val="0"/>
-          <w:sz w:val="22"/>
-          <w:sz w:val="22"/>
-          <w:szCs w:val="22"/>
-          <w:u w:val="none"/>
-          <w:vertAlign w:val="baseline"/>
-          <w:lang w:val="en-US"/>
-        </w:rPr>
-        <w:t>][</w:t>
-      </w:r>
-      <w:r>
-        <w:rPr>
-          <w:rFonts w:eastAsia="Calibri" w:cs="Calibri"/>
-          <w:b w:val="false"/>
-          <w:bCs w:val="false"/>
-          <w:i w:val="false"/>
-          <w:caps w:val="false"/>
-          <w:smallCaps w:val="false"/>
-          <w:strike w:val="false"/>
-          <w:dstrike w:val="false"/>
-          <w:color w:val="000000"/>
-          <w:spacing w:val="0"/>
-          <w:position w:val="0"/>
-          <w:sz w:val="22"/>
-          <w:sz w:val="22"/>
-          <w:szCs w:val="22"/>
-          <w:u w:val="none"/>
-          <w:shd w:fill="auto" w:val="clear"/>
-          <w:vertAlign w:val="baseline"/>
-          <w:lang w:val="en-US"/>
-        </w:rPr>
-        <w:t>nezletily_gender</w:t>
-      </w:r>
-      <w:r>
-        <w:rPr>
-          <w:rFonts w:eastAsia="Calibri" w:cs="Calibri"/>
-          <w:b w:val="false"/>
-          <w:bCs w:val="false"/>
-          <w:i w:val="false"/>
-          <w:caps w:val="false"/>
-          <w:smallCaps w:val="false"/>
-          <w:strike w:val="false"/>
-          <w:dstrike w:val="false"/>
-          <w:color w:val="auto"/>
-          <w:spacing w:val="0"/>
-          <w:position w:val="0"/>
-          <w:sz w:val="22"/>
-          <w:sz w:val="22"/>
-          <w:szCs w:val="22"/>
-          <w:u w:val="none"/>
-          <w:vertAlign w:val="baseline"/>
-          <w:lang w:val="en-US"/>
-        </w:rPr>
-        <w:t>]</w:t>
-      </w:r>
+        <w:t>) }}</w:t>
+      </w:r>
+      <w:bookmarkStart w:id="24" w:name="__DdeLink__419_429333812111"/>
+      <w:bookmarkEnd w:id="23"/>
+      <w:r>
+        <w:rPr>
+          <w:rFonts w:eastAsia="Calibri" w:cs="Calibri"/>
+          <w:b w:val="false"/>
+          <w:bCs w:val="false"/>
+          <w:i w:val="false"/>
+          <w:caps w:val="false"/>
+          <w:smallCaps w:val="false"/>
+          <w:strike w:val="false"/>
+          <w:dstrike w:val="false"/>
+          <w:color w:val="000000"/>
+          <w:spacing w:val="0"/>
+          <w:position w:val="0"/>
+          <w:sz w:val="22"/>
+          <w:sz w:val="22"/>
+          <w:szCs w:val="22"/>
+          <w:u w:val="none"/>
+          <w:shd w:fill="auto" w:val="clear"/>
+          <w:vertAlign w:val="baseline"/>
+          <w:lang w:val="en-US"/>
+        </w:rPr>
+        <w:t>{% endif %}</w:t>
+      </w:r>
+      <w:bookmarkEnd w:id="24"/>
       <w:r>
         <w:rPr>
           <w:rFonts w:eastAsia="Calibri" w:cs="Calibri"/>
@@ -3828,14 +4051,128 @@
           <w:sz w:val="22"/>
           <w:szCs w:val="22"/>
           <w:u w:val="none"/>
-          <w:shd w:fill="auto" w:val="clear"/>
-          <w:vertAlign w:val="baseline"/>
-          <w:lang w:val="en-US"/>
-        </w:rPr>
-        <w:t>) }}</w:t>
-      </w:r>
-      <w:bookmarkStart w:id="18" w:name="__DdeLink__419_429333812111"/>
-      <w:bookmarkEnd w:id="17"/>
+          <w:vertAlign w:val="baseline"/>
+          <w:lang w:val="en-US"/>
+        </w:rPr>
+        <w:t>, čímž jsem odstranil</w:t>
+      </w:r>
+      <w:bookmarkStart w:id="25" w:name="__DdeLink__397_8248706955"/>
+      <w:r>
+        <w:rPr>
+          <w:rFonts w:eastAsia="Calibri" w:cs="Calibri"/>
+          <w:b w:val="false"/>
+          <w:bCs/>
+          <w:i w:val="false"/>
+          <w:caps w:val="false"/>
+          <w:smallCaps w:val="false"/>
+          <w:strike w:val="false"/>
+          <w:dstrike w:val="false"/>
+          <w:color w:val="000000"/>
+          <w:spacing w:val="0"/>
+          <w:position w:val="0"/>
+          <w:sz w:val="22"/>
+          <w:sz w:val="22"/>
+          <w:szCs w:val="22"/>
+          <w:u w:val="none"/>
+          <w:shd w:fill="auto" w:val="clear"/>
+          <w:vertAlign w:val="baseline"/>
+          <w:lang w:val="en-US"/>
+        </w:rPr>
+        <w:t>{</w:t>
+      </w:r>
+      <w:bookmarkEnd w:id="25"/>
+      <w:r>
+        <w:rPr>
+          <w:rFonts w:eastAsia="Calibri" w:cs="Calibri"/>
+          <w:b w:val="false"/>
+          <w:bCs/>
+          <w:i w:val="false"/>
+          <w:caps w:val="false"/>
+          <w:smallCaps w:val="false"/>
+          <w:strike w:val="false"/>
+          <w:dstrike w:val="false"/>
+          <w:color w:val="000000"/>
+          <w:spacing w:val="0"/>
+          <w:position w:val="0"/>
+          <w:sz w:val="22"/>
+          <w:sz w:val="22"/>
+          <w:szCs w:val="22"/>
+          <w:u w:val="none"/>
+          <w:shd w:fill="auto" w:val="clear"/>
+          <w:vertAlign w:val="baseline"/>
+          <w:lang w:val="en-US"/>
+        </w:rPr>
+        <w:t xml:space="preserve">{ </w:t>
+      </w:r>
+      <w:r>
+        <w:rPr>
+          <w:rFonts w:eastAsia="Calibri" w:cs="Calibri"/>
+          <w:b w:val="false"/>
+          <w:bCs w:val="false"/>
+          <w:i w:val="false"/>
+          <w:caps w:val="false"/>
+          <w:smallCaps w:val="false"/>
+          <w:strike w:val="false"/>
+          <w:dstrike w:val="false"/>
+          <w:color w:val="000000"/>
+          <w:spacing w:val="0"/>
+          <w:position w:val="0"/>
+          <w:sz w:val="22"/>
+          <w:sz w:val="22"/>
+          <w:szCs w:val="22"/>
+          <w:u w:val="none"/>
+          <w:shd w:fill="auto" w:val="clear"/>
+          <w:vertAlign w:val="baseline"/>
+          <w:lang w:val="en-US"/>
+        </w:rPr>
+        <w:t>persons_map['verb_gender'][gender]</w:t>
+      </w:r>
+      <w:r>
+        <w:rPr>
+          <w:rFonts w:eastAsia="Calibri" w:cs="Calibri"/>
+          <w:b w:val="false"/>
+          <w:bCs/>
+          <w:i w:val="false"/>
+          <w:caps w:val="false"/>
+          <w:smallCaps w:val="false"/>
+          <w:strike w:val="false"/>
+          <w:dstrike w:val="false"/>
+          <w:color w:val="000000"/>
+          <w:spacing w:val="0"/>
+          <w:position w:val="0"/>
+          <w:sz w:val="22"/>
+          <w:sz w:val="22"/>
+          <w:szCs w:val="22"/>
+          <w:u w:val="none"/>
+          <w:shd w:fill="auto" w:val="clear"/>
+          <w:vertAlign w:val="baseline"/>
+          <w:lang w:val="en-US"/>
+        </w:rPr>
+        <w:t xml:space="preserve"> }}</w:t>
+      </w:r>
+      <w:r>
+        <w:rPr>
+          <w:rFonts w:eastAsia="Calibri" w:cs="Calibri"/>
+          <w:b w:val="false"/>
+          <w:bCs/>
+          <w:i w:val="false"/>
+          <w:caps w:val="false"/>
+          <w:smallCaps w:val="false"/>
+          <w:strike w:val="false"/>
+          <w:dstrike w:val="false"/>
+          <w:color w:val="000000"/>
+          <w:spacing w:val="0"/>
+          <w:position w:val="0"/>
+          <w:sz w:val="22"/>
+          <w:sz w:val="22"/>
+          <w:szCs w:val="22"/>
+          <w:u w:val="none"/>
+          <w:vertAlign w:val="baseline"/>
+          <w:lang w:val="en-US"/>
+        </w:rPr>
+        <w:t xml:space="preserve"> vady žádosti.</w:t>
+      </w:r>
+      <w:bookmarkStart w:id="26" w:name="__DdeLink__419_4293338121"/>
       <w:r>
         <w:rPr>
           <w:rFonts w:eastAsia="Calibri" w:cs="Calibri"/>
@@ -3859,170 +4196,7 @@
         </w:rPr>
         <w:t>{% endif %}</w:t>
       </w:r>
-      <w:bookmarkEnd w:id="18"/>
-      <w:r>
-        <w:rPr>
-          <w:rFonts w:eastAsia="Calibri" w:cs="Calibri"/>
-          <w:b w:val="false"/>
-          <w:bCs/>
-          <w:i w:val="false"/>
-          <w:caps w:val="false"/>
-          <w:smallCaps w:val="false"/>
-          <w:strike w:val="false"/>
-          <w:dstrike w:val="false"/>
-          <w:color w:val="000000"/>
-          <w:spacing w:val="0"/>
-          <w:position w:val="0"/>
-          <w:sz w:val="22"/>
-          <w:sz w:val="22"/>
-          <w:szCs w:val="22"/>
-          <w:u w:val="none"/>
-          <w:vertAlign w:val="baseline"/>
-          <w:lang w:val="en-US"/>
-        </w:rPr>
-        <w:t>, čímž jsem odstranil</w:t>
-      </w:r>
-      <w:bookmarkStart w:id="19" w:name="__DdeLink__397_8248706955"/>
-      <w:r>
-        <w:rPr>
-          <w:rFonts w:eastAsia="Calibri" w:cs="Calibri"/>
-          <w:b w:val="false"/>
-          <w:bCs/>
-          <w:i w:val="false"/>
-          <w:caps w:val="false"/>
-          <w:smallCaps w:val="false"/>
-          <w:strike w:val="false"/>
-          <w:dstrike w:val="false"/>
-          <w:color w:val="000000"/>
-          <w:spacing w:val="0"/>
-          <w:position w:val="0"/>
-          <w:sz w:val="22"/>
-          <w:sz w:val="22"/>
-          <w:szCs w:val="22"/>
-          <w:u w:val="none"/>
-          <w:shd w:fill="auto" w:val="clear"/>
-          <w:vertAlign w:val="baseline"/>
-          <w:lang w:val="en-US"/>
-        </w:rPr>
-        <w:t>{</w:t>
-      </w:r>
-      <w:bookmarkEnd w:id="19"/>
-      <w:r>
-        <w:rPr>
-          <w:rFonts w:eastAsia="Calibri" w:cs="Calibri"/>
-          <w:b w:val="false"/>
-          <w:bCs/>
-          <w:i w:val="false"/>
-          <w:caps w:val="false"/>
-          <w:smallCaps w:val="false"/>
-          <w:strike w:val="false"/>
-          <w:dstrike w:val="false"/>
-          <w:color w:val="000000"/>
-          <w:spacing w:val="0"/>
-          <w:position w:val="0"/>
-          <w:sz w:val="22"/>
-          <w:sz w:val="22"/>
-          <w:szCs w:val="22"/>
-          <w:u w:val="none"/>
-          <w:shd w:fill="auto" w:val="clear"/>
-          <w:vertAlign w:val="baseline"/>
-          <w:lang w:val="en-US"/>
-        </w:rPr>
-        <w:t xml:space="preserve">{ </w:t>
-      </w:r>
-      <w:r>
-        <w:rPr>
-          <w:rFonts w:eastAsia="Calibri" w:cs="Calibri"/>
-          <w:b w:val="false"/>
-          <w:bCs w:val="false"/>
-          <w:i w:val="false"/>
-          <w:caps w:val="false"/>
-          <w:smallCaps w:val="false"/>
-          <w:strike w:val="false"/>
-          <w:dstrike w:val="false"/>
-          <w:color w:val="000000"/>
-          <w:spacing w:val="0"/>
-          <w:position w:val="0"/>
-          <w:sz w:val="22"/>
-          <w:sz w:val="22"/>
-          <w:szCs w:val="22"/>
-          <w:u w:val="none"/>
-          <w:shd w:fill="auto" w:val="clear"/>
-          <w:vertAlign w:val="baseline"/>
-          <w:lang w:val="en-US"/>
-        </w:rPr>
-        <w:t>persons_map['verb_gender'][gender]</w:t>
-      </w:r>
-      <w:r>
-        <w:rPr>
-          <w:rFonts w:eastAsia="Calibri" w:cs="Calibri"/>
-          <w:b w:val="false"/>
-          <w:bCs/>
-          <w:i w:val="false"/>
-          <w:caps w:val="false"/>
-          <w:smallCaps w:val="false"/>
-          <w:strike w:val="false"/>
-          <w:dstrike w:val="false"/>
-          <w:color w:val="000000"/>
-          <w:spacing w:val="0"/>
-          <w:position w:val="0"/>
-          <w:sz w:val="22"/>
-          <w:sz w:val="22"/>
-          <w:szCs w:val="22"/>
-          <w:u w:val="none"/>
-          <w:shd w:fill="auto" w:val="clear"/>
-          <w:vertAlign w:val="baseline"/>
-          <w:lang w:val="en-US"/>
-        </w:rPr>
-        <w:t xml:space="preserve"> }}</w:t>
-      </w:r>
-      <w:r>
-        <w:rPr>
-          <w:rFonts w:eastAsia="Calibri" w:cs="Calibri"/>
-          <w:b w:val="false"/>
-          <w:bCs/>
-          <w:i w:val="false"/>
-          <w:caps w:val="false"/>
-          <w:smallCaps w:val="false"/>
-          <w:strike w:val="false"/>
-          <w:dstrike w:val="false"/>
-          <w:color w:val="000000"/>
-          <w:spacing w:val="0"/>
-          <w:position w:val="0"/>
-          <w:sz w:val="22"/>
-          <w:sz w:val="22"/>
-          <w:szCs w:val="22"/>
-          <w:u w:val="none"/>
-          <w:vertAlign w:val="baseline"/>
-          <w:lang w:val="en-US"/>
-        </w:rPr>
-        <w:t xml:space="preserve"> vady žádosti.</w:t>
-      </w:r>
-      <w:bookmarkStart w:id="20" w:name="__DdeLink__419_4293338121"/>
-      <w:r>
-        <w:rPr>
-          <w:rFonts w:eastAsia="Calibri" w:cs="Calibri"/>
-          <w:b w:val="false"/>
-          <w:bCs w:val="false"/>
-          <w:i w:val="false"/>
-          <w:caps w:val="false"/>
-          <w:smallCaps w:val="false"/>
-          <w:strike w:val="false"/>
-          <w:dstrike w:val="false"/>
-          <w:color w:val="000000"/>
-          <w:spacing w:val="0"/>
-          <w:position w:val="0"/>
-          <w:sz w:val="22"/>
-          <w:sz w:val="22"/>
-          <w:szCs w:val="22"/>
-          <w:u w:val="none"/>
-          <w:shd w:fill="auto" w:val="clear"/>
-          <w:vertAlign w:val="baseline"/>
-          <w:lang w:val="en-US"/>
-        </w:rPr>
-        <w:t>{% endif %}</w:t>
-      </w:r>
-      <w:bookmarkEnd w:id="20"/>
+      <w:bookmarkEnd w:id="26"/>
       <w:r>
         <w:rPr>
           <w:rFonts w:eastAsia="Calibri" w:cs="Calibri"/>
@@ -4078,7 +4252,7 @@
         <w:tab/>
         <w:t>Podle {{ residence_deadline_map[residence_permit_type][</w:t>
       </w:r>
-      <w:bookmarkStart w:id="21" w:name="__DdeLink__4776_3730581457"/>
+      <w:bookmarkStart w:id="27" w:name="__DdeLink__4776_3730581457"/>
       <w:r>
         <w:rPr>
           <w:rFonts w:eastAsia="Calibri" w:cs="Calibri"/>
@@ -4099,7 +4273,7 @@
         </w:rPr>
         <w:t>'law'</w:t>
       </w:r>
-      <w:bookmarkEnd w:id="21"/>
+      <w:bookmarkEnd w:id="27"/>
       <w:r>
         <w:rPr>
           <w:rFonts w:eastAsia="Calibri" w:cs="Calibri"/>
@@ -4200,11 +4374,99 @@
           <w:shd w:fill="auto" w:val="clear"/>
           <w:vertAlign w:val="baseline"/>
         </w:rPr>
-        <w:t xml:space="preserve"> Moje žádost nebyla za celou dobu zákonně přerušena a do dnešního dne není o mé žádosti rozhodnuto. Proto se odvolávám na ustanovení § 80 odst. 3 z.č. 500/2004 Sb., správního řádu (</w:t>
-      </w:r>
-      <w:r>
-        <w:rPr>
-          <w:rFonts w:eastAsia="Calibri" w:cs="Calibri" w:ascii="arial;sans-serif" w:hAnsi="arial;sans-serif"/>
+        <w:t xml:space="preserve"> </w:t>
+      </w:r>
+      <w:r>
+        <w:rPr>
+          <w:rFonts w:eastAsia="Calibri" w:cs="Calibri"/>
+          <w:b w:val="false"/>
+          <w:bCs/>
+          <w:i w:val="false"/>
+          <w:caps w:val="false"/>
+          <w:smallCaps w:val="false"/>
+          <w:strike w:val="false"/>
+          <w:dstrike w:val="false"/>
+          <w:color w:val="000000"/>
+          <w:position w:val="0"/>
+          <w:sz w:val="22"/>
+          <w:sz w:val="22"/>
+          <w:szCs w:val="22"/>
+          <w:u w:val="none"/>
+          <w:shd w:fill="auto" w:val="clear"/>
+          <w:vertAlign w:val="baseline"/>
+          <w:lang w:val="en-US"/>
+        </w:rPr>
+        <w:t xml:space="preserve">{% if vady_zadosti_checkbox == </w:t>
+      </w:r>
+      <w:bookmarkStart w:id="28" w:name="__DdeLink__397_824870695122"/>
+      <w:r>
+        <w:rPr>
+          <w:rFonts w:eastAsia="Calibri" w:cs="Calibri"/>
+          <w:b w:val="false"/>
+          <w:bCs/>
+          <w:i w:val="false"/>
+          <w:caps w:val="false"/>
+          <w:smallCaps w:val="false"/>
+          <w:strike w:val="false"/>
+          <w:dstrike w:val="false"/>
+          <w:color w:val="000000"/>
+          <w:position w:val="0"/>
+          <w:sz w:val="22"/>
+          <w:sz w:val="22"/>
+          <w:szCs w:val="22"/>
+          <w:u w:val="none"/>
+          <w:shd w:fill="auto" w:val="clear"/>
+          <w:vertAlign w:val="baseline"/>
+          <w:lang w:val="en-US"/>
+        </w:rPr>
+        <w:t>'False'</w:t>
+      </w:r>
+      <w:bookmarkEnd w:id="28"/>
+      <w:r>
+        <w:rPr>
+          <w:rFonts w:eastAsia="Calibri" w:cs="Calibri"/>
+          <w:b w:val="false"/>
+          <w:bCs/>
+          <w:i w:val="false"/>
+          <w:caps w:val="false"/>
+          <w:smallCaps w:val="false"/>
+          <w:strike w:val="false"/>
+          <w:dstrike w:val="false"/>
+          <w:color w:val="000000"/>
+          <w:position w:val="0"/>
+          <w:sz w:val="22"/>
+          <w:sz w:val="22"/>
+          <w:szCs w:val="22"/>
+          <w:u w:val="none"/>
+          <w:shd w:fill="auto" w:val="clear"/>
+          <w:vertAlign w:val="baseline"/>
+          <w:lang w:val="en-US"/>
+        </w:rPr>
+        <w:t xml:space="preserve"> %}</w:t>
+      </w:r>
+      <w:r>
+        <w:rPr>
+          <w:rFonts w:eastAsia="Calibri" w:cs="Calibri"/>
+          <w:b w:val="false"/>
+          <w:i w:val="false"/>
+          <w:caps w:val="false"/>
+          <w:smallCaps w:val="false"/>
+          <w:strike w:val="false"/>
+          <w:dstrike w:val="false"/>
+          <w:color w:val="000000"/>
+          <w:position w:val="0"/>
+          <w:sz w:val="22"/>
+          <w:sz w:val="22"/>
+          <w:szCs w:val="22"/>
+          <w:u w:val="none"/>
+          <w:shd w:fill="auto" w:val="clear"/>
+          <w:vertAlign w:val="baseline"/>
+        </w:rPr>
+        <w:t>Moje žádost nebyla za celou dobu zákonně přerušena a d{% else %}D{% endif  %}o dnešního dne není o mé žádosti rozhodnuto. Proto se odvolávám na ustanovení § 80 odst. 3 z.č. 500/2004 Sb., správního řádu (</w:t>
+      </w:r>
+      <w:r>
+        <w:rPr>
+          <w:rFonts w:eastAsia="Calibri" w:cs="Calibri"/>
           <w:b w:val="false"/>
           <w:i w:val="false"/>
           <w:caps w:val="false"/>

</xml_diff>

<commit_message>
Bring back double whitespaces as the lesser evil
</commit_message>
<xml_diff>
--- a/data/application_templates/zadost_o_uplatneni_opatreni_proti_necinnosti_spravniho_organu_Nin1.docx
+++ b/data/application_templates/zadost_o_uplatneni_opatreni_proti_necinnosti_spravniho_organu_Nin1.docx
@@ -1178,8 +1178,8 @@
         </w:rPr>
         <w:t xml:space="preserve">, jako {{ persons_map['zakonny_zastupce'][gender] }}{% if nezletily_relation == </w:t>
       </w:r>
-      <w:bookmarkStart w:id="1" w:name="__DdeLink__397_824870695231"/>
-      <w:bookmarkStart w:id="2" w:name="__DdeLink__248_2822475065"/>
+      <w:bookmarkStart w:id="1" w:name="__DdeLink__248_2822475065"/>
+      <w:bookmarkStart w:id="2" w:name="__DdeLink__397_824870695231"/>
       <w:r>
         <w:rPr>
           <w:rFonts w:eastAsia="Calibri" w:cs="Calibri"/>
@@ -1373,8 +1373,8 @@
         </w:rPr>
         <w:t xml:space="preserve"> declination4.get(residence_permit_type, residence_permit_type) }}{% if nezletily_checkbox == </w:t>
       </w:r>
-      <w:bookmarkStart w:id="4" w:name="__DdeLink__253_415926644"/>
-      <w:bookmarkStart w:id="5" w:name="__DdeLink__397_82487069511"/>
+      <w:bookmarkStart w:id="4" w:name="__DdeLink__397_82487069511"/>
+      <w:bookmarkStart w:id="5" w:name="__DdeLink__253_415926644"/>
       <w:r>
         <w:rPr>
           <w:rFonts w:eastAsia="Calibri" w:cs="Calibri"/>
@@ -1780,7 +1780,7 @@
           <w:vertAlign w:val="baseline"/>
           <w:lang w:val="en-US"/>
         </w:rPr>
-        <w:t>)}}</w:t>
+        <w:t>) }}</w:t>
       </w:r>
       <w:bookmarkStart w:id="9" w:name="__DdeLink__419_4293338122"/>
       <w:bookmarkEnd w:id="9"/>
@@ -2796,7 +2796,7 @@
           <w:vertAlign w:val="baseline"/>
           <w:lang w:val="en-US"/>
         </w:rPr>
-        <w:t>”) {</w:t>
+        <w:t>”){</w:t>
       </w:r>
       <w:bookmarkStart w:id="12" w:name="__DdeLink__419_429333812"/>
       <w:r>
@@ -2841,7 +2841,7 @@
           <w:shd w:fill="auto" w:val="clear"/>
           <w:vertAlign w:val="baseline"/>
         </w:rPr>
-        <w:t xml:space="preserve">u Odboru azylové a migrační politiky Ministerstva vnitra České republiky. </w:t>
+        <w:t xml:space="preserve"> u Odboru azylové a migrační politiky Ministerstva vnitra České republiky. </w:t>
       </w:r>
     </w:p>
     <w:p>

</xml_diff>